<commit_message>
Update repo: Afronden van cursus et stuctureren van documentatie
</commit_message>
<xml_diff>
--- a/Postman documentatie-Adrien Taneko.docx
+++ b/Postman documentatie-Adrien Taneko.docx
@@ -603,19 +603,8 @@
                     <w:szCs w:val="36"/>
                     <w:lang w:val="nl-NL"/>
                   </w:rPr>
-                  <w:t xml:space="preserve">REST API </w:t>
+                  <w:t>REST API testing</w:t>
                 </w:r>
-                <w:proofErr w:type="spellStart"/>
-                <w:r>
-                  <w:rPr>
-                    <w:rStyle w:val="Style3"/>
-                    <w:sz w:val="36"/>
-                    <w:szCs w:val="36"/>
-                    <w:lang w:val="nl-NL"/>
-                  </w:rPr>
-                  <w:t>testing</w:t>
-                </w:r>
-                <w:proofErr w:type="spellEnd"/>
                 <w:r>
                   <w:rPr>
                     <w:rStyle w:val="Style3"/>
@@ -794,7 +783,7 @@
             </w:rPr>
             <w:fldChar w:fldCharType="separate"/>
           </w:r>
-          <w:hyperlink w:anchor="_Toc85401954" w:history="1">
+          <w:hyperlink w:anchor="_Toc89300646" w:history="1">
             <w:r>
               <w:rPr>
                 <w:rStyle w:val="Hyperlink"/>
@@ -823,7 +812,7 @@
                 <w:noProof/>
                 <w:webHidden/>
               </w:rPr>
-              <w:instrText xml:space="preserve"> PAGEREF _Toc85401954 \h </w:instrText>
+              <w:instrText xml:space="preserve"> PAGEREF _Toc89300646 \h </w:instrText>
             </w:r>
             <w:r>
               <w:rPr>
@@ -867,7 +856,7 @@
               <w:lang w:val="en-BE" w:eastAsia="en-BE"/>
             </w:rPr>
           </w:pPr>
-          <w:hyperlink w:anchor="_Toc85401955" w:history="1">
+          <w:hyperlink w:anchor="_Toc89300647" w:history="1">
             <w:r>
               <w:rPr>
                 <w:rStyle w:val="Hyperlink"/>
@@ -896,7 +885,7 @@
                 <w:noProof/>
                 <w:webHidden/>
               </w:rPr>
-              <w:instrText xml:space="preserve"> PAGEREF _Toc85401955 \h </w:instrText>
+              <w:instrText xml:space="preserve"> PAGEREF _Toc89300647 \h </w:instrText>
             </w:r>
             <w:r>
               <w:rPr>
@@ -940,7 +929,7 @@
               <w:lang w:val="en-BE" w:eastAsia="en-BE"/>
             </w:rPr>
           </w:pPr>
-          <w:hyperlink w:anchor="_Toc85401956" w:history="1">
+          <w:hyperlink w:anchor="_Toc89300648" w:history="1">
             <w:r>
               <w:rPr>
                 <w:rStyle w:val="Hyperlink"/>
@@ -969,7 +958,7 @@
                 <w:noProof/>
                 <w:webHidden/>
               </w:rPr>
-              <w:instrText xml:space="preserve"> PAGEREF _Toc85401956 \h </w:instrText>
+              <w:instrText xml:space="preserve"> PAGEREF _Toc89300648 \h </w:instrText>
             </w:r>
             <w:r>
               <w:rPr>
@@ -1013,7 +1002,7 @@
               <w:lang w:val="en-BE" w:eastAsia="en-BE"/>
             </w:rPr>
           </w:pPr>
-          <w:hyperlink w:anchor="_Toc85401957" w:history="1">
+          <w:hyperlink w:anchor="_Toc89300649" w:history="1">
             <w:r>
               <w:rPr>
                 <w:rStyle w:val="Hyperlink"/>
@@ -1041,7 +1030,7 @@
                 <w:noProof/>
                 <w:webHidden/>
               </w:rPr>
-              <w:instrText xml:space="preserve"> PAGEREF _Toc85401957 \h </w:instrText>
+              <w:instrText xml:space="preserve"> PAGEREF _Toc89300649 \h </w:instrText>
             </w:r>
             <w:r>
               <w:rPr>
@@ -1085,7 +1074,7 @@
               <w:lang w:val="en-BE" w:eastAsia="en-BE"/>
             </w:rPr>
           </w:pPr>
-          <w:hyperlink w:anchor="_Toc85401958" w:history="1">
+          <w:hyperlink w:anchor="_Toc89300650" w:history="1">
             <w:r>
               <w:rPr>
                 <w:rStyle w:val="Hyperlink"/>
@@ -1113,7 +1102,7 @@
                 <w:noProof/>
                 <w:webHidden/>
               </w:rPr>
-              <w:instrText xml:space="preserve"> PAGEREF _Toc85401958 \h </w:instrText>
+              <w:instrText xml:space="preserve"> PAGEREF _Toc89300650 \h </w:instrText>
             </w:r>
             <w:r>
               <w:rPr>
@@ -1157,7 +1146,7 @@
               <w:lang w:val="en-BE" w:eastAsia="en-BE"/>
             </w:rPr>
           </w:pPr>
-          <w:hyperlink w:anchor="_Toc85401959" w:history="1">
+          <w:hyperlink w:anchor="_Toc89300651" w:history="1">
             <w:r>
               <w:rPr>
                 <w:rStyle w:val="Hyperlink"/>
@@ -1185,7 +1174,7 @@
                 <w:noProof/>
                 <w:webHidden/>
               </w:rPr>
-              <w:instrText xml:space="preserve"> PAGEREF _Toc85401959 \h </w:instrText>
+              <w:instrText xml:space="preserve"> PAGEREF _Toc89300651 \h </w:instrText>
             </w:r>
             <w:r>
               <w:rPr>
@@ -1229,7 +1218,7 @@
               <w:lang w:val="en-BE" w:eastAsia="en-BE"/>
             </w:rPr>
           </w:pPr>
-          <w:hyperlink w:anchor="_Toc85401960" w:history="1">
+          <w:hyperlink w:anchor="_Toc89300652" w:history="1">
             <w:r>
               <w:rPr>
                 <w:rStyle w:val="Hyperlink"/>
@@ -1257,7 +1246,7 @@
                 <w:noProof/>
                 <w:webHidden/>
               </w:rPr>
-              <w:instrText xml:space="preserve"> PAGEREF _Toc85401960 \h </w:instrText>
+              <w:instrText xml:space="preserve"> PAGEREF _Toc89300652 \h </w:instrText>
             </w:r>
             <w:r>
               <w:rPr>
@@ -1301,7 +1290,7 @@
               <w:lang w:val="en-BE" w:eastAsia="en-BE"/>
             </w:rPr>
           </w:pPr>
-          <w:hyperlink w:anchor="_Toc85401961" w:history="1">
+          <w:hyperlink w:anchor="_Toc89300653" w:history="1">
             <w:r>
               <w:rPr>
                 <w:rStyle w:val="Hyperlink"/>
@@ -1329,7 +1318,7 @@
                 <w:noProof/>
                 <w:webHidden/>
               </w:rPr>
-              <w:instrText xml:space="preserve"> PAGEREF _Toc85401961 \h </w:instrText>
+              <w:instrText xml:space="preserve"> PAGEREF _Toc89300653 \h </w:instrText>
             </w:r>
             <w:r>
               <w:rPr>
@@ -1373,7 +1362,7 @@
               <w:lang w:val="en-BE" w:eastAsia="en-BE"/>
             </w:rPr>
           </w:pPr>
-          <w:hyperlink w:anchor="_Toc85401962" w:history="1">
+          <w:hyperlink w:anchor="_Toc89300654" w:history="1">
             <w:r>
               <w:rPr>
                 <w:rStyle w:val="Hyperlink"/>
@@ -1401,7 +1390,7 @@
                 <w:noProof/>
                 <w:webHidden/>
               </w:rPr>
-              <w:instrText xml:space="preserve"> PAGEREF _Toc85401962 \h </w:instrText>
+              <w:instrText xml:space="preserve"> PAGEREF _Toc89300654 \h </w:instrText>
             </w:r>
             <w:r>
               <w:rPr>
@@ -1445,7 +1434,7 @@
               <w:lang w:val="en-BE" w:eastAsia="en-BE"/>
             </w:rPr>
           </w:pPr>
-          <w:hyperlink w:anchor="_Toc85401963" w:history="1">
+          <w:hyperlink w:anchor="_Toc89300655" w:history="1">
             <w:r>
               <w:rPr>
                 <w:rStyle w:val="Hyperlink"/>
@@ -1473,7 +1462,7 @@
                 <w:noProof/>
                 <w:webHidden/>
               </w:rPr>
-              <w:instrText xml:space="preserve"> PAGEREF _Toc85401963 \h </w:instrText>
+              <w:instrText xml:space="preserve"> PAGEREF _Toc89300655 \h </w:instrText>
             </w:r>
             <w:r>
               <w:rPr>
@@ -1517,7 +1506,7 @@
               <w:lang w:val="en-BE" w:eastAsia="en-BE"/>
             </w:rPr>
           </w:pPr>
-          <w:hyperlink w:anchor="_Toc85401964" w:history="1">
+          <w:hyperlink w:anchor="_Toc89300656" w:history="1">
             <w:r>
               <w:rPr>
                 <w:rStyle w:val="Hyperlink"/>
@@ -1545,7 +1534,7 @@
                 <w:noProof/>
                 <w:webHidden/>
               </w:rPr>
-              <w:instrText xml:space="preserve"> PAGEREF _Toc85401964 \h </w:instrText>
+              <w:instrText xml:space="preserve"> PAGEREF _Toc89300656 \h </w:instrText>
             </w:r>
             <w:r>
               <w:rPr>
@@ -1589,7 +1578,7 @@
               <w:lang w:val="en-BE" w:eastAsia="en-BE"/>
             </w:rPr>
           </w:pPr>
-          <w:hyperlink w:anchor="_Toc85401965" w:history="1">
+          <w:hyperlink w:anchor="_Toc89300657" w:history="1">
             <w:r>
               <w:rPr>
                 <w:rStyle w:val="Hyperlink"/>
@@ -1617,7 +1606,7 @@
                 <w:noProof/>
                 <w:webHidden/>
               </w:rPr>
-              <w:instrText xml:space="preserve"> PAGEREF _Toc85401965 \h </w:instrText>
+              <w:instrText xml:space="preserve"> PAGEREF _Toc89300657 \h </w:instrText>
             </w:r>
             <w:r>
               <w:rPr>
@@ -1661,14 +1650,14 @@
               <w:lang w:val="en-BE" w:eastAsia="en-BE"/>
             </w:rPr>
           </w:pPr>
-          <w:hyperlink w:anchor="_Toc85401966" w:history="1">
+          <w:hyperlink w:anchor="_Toc89300658" w:history="1">
             <w:r>
               <w:rPr>
                 <w:rStyle w:val="Hyperlink"/>
                 <w:noProof/>
                 <w:lang w:val="nl-NL"/>
               </w:rPr>
-              <w:t>Collectie uivoeren vanuit GIT repository</w:t>
+              <w:t>Collectie uitvoeren vanuit GIT repository</w:t>
             </w:r>
             <w:r>
               <w:rPr>
@@ -1689,7 +1678,7 @@
                 <w:noProof/>
                 <w:webHidden/>
               </w:rPr>
-              <w:instrText xml:space="preserve"> PAGEREF _Toc85401966 \h </w:instrText>
+              <w:instrText xml:space="preserve"> PAGEREF _Toc89300658 \h </w:instrText>
             </w:r>
             <w:r>
               <w:rPr>
@@ -1709,7 +1698,727 @@
                 <w:noProof/>
                 <w:webHidden/>
               </w:rPr>
-              <w:t>18</w:t>
+              <w:t>19</w:t>
+            </w:r>
+            <w:r>
+              <w:rPr>
+                <w:noProof/>
+                <w:webHidden/>
+              </w:rPr>
+              <w:fldChar w:fldCharType="end"/>
+            </w:r>
+          </w:hyperlink>
+        </w:p>
+        <w:p>
+          <w:pPr>
+            <w:pStyle w:val="TOC1"/>
+            <w:tabs>
+              <w:tab w:val="right" w:leader="dot" w:pos="8495"/>
+            </w:tabs>
+            <w:rPr>
+              <w:rFonts w:eastAsiaTheme="minorEastAsia" w:cstheme="minorBidi"/>
+              <w:noProof/>
+              <w:szCs w:val="22"/>
+              <w:lang w:val="en-BE" w:eastAsia="en-BE"/>
+            </w:rPr>
+          </w:pPr>
+          <w:hyperlink w:anchor="_Toc89300659" w:history="1">
+            <w:r>
+              <w:rPr>
+                <w:rStyle w:val="Hyperlink"/>
+                <w:noProof/>
+                <w:lang w:val="en-GB"/>
+              </w:rPr>
+              <w:t>Labo 6 – Automated testing with workflows and scenarios</w:t>
+            </w:r>
+            <w:r>
+              <w:rPr>
+                <w:noProof/>
+                <w:webHidden/>
+              </w:rPr>
+              <w:tab/>
+            </w:r>
+            <w:r>
+              <w:rPr>
+                <w:noProof/>
+                <w:webHidden/>
+              </w:rPr>
+              <w:fldChar w:fldCharType="begin"/>
+            </w:r>
+            <w:r>
+              <w:rPr>
+                <w:noProof/>
+                <w:webHidden/>
+              </w:rPr>
+              <w:instrText xml:space="preserve"> PAGEREF _Toc89300659 \h </w:instrText>
+            </w:r>
+            <w:r>
+              <w:rPr>
+                <w:noProof/>
+                <w:webHidden/>
+              </w:rPr>
+            </w:r>
+            <w:r>
+              <w:rPr>
+                <w:noProof/>
+                <w:webHidden/>
+              </w:rPr>
+              <w:fldChar w:fldCharType="separate"/>
+            </w:r>
+            <w:r>
+              <w:rPr>
+                <w:noProof/>
+                <w:webHidden/>
+              </w:rPr>
+              <w:t>20</w:t>
+            </w:r>
+            <w:r>
+              <w:rPr>
+                <w:noProof/>
+                <w:webHidden/>
+              </w:rPr>
+              <w:fldChar w:fldCharType="end"/>
+            </w:r>
+          </w:hyperlink>
+        </w:p>
+        <w:p>
+          <w:pPr>
+            <w:pStyle w:val="TOC1"/>
+            <w:tabs>
+              <w:tab w:val="right" w:leader="dot" w:pos="8495"/>
+            </w:tabs>
+            <w:rPr>
+              <w:rFonts w:eastAsiaTheme="minorEastAsia" w:cstheme="minorBidi"/>
+              <w:noProof/>
+              <w:szCs w:val="22"/>
+              <w:lang w:val="en-BE" w:eastAsia="en-BE"/>
+            </w:rPr>
+          </w:pPr>
+          <w:hyperlink w:anchor="_Toc89300660" w:history="1">
+            <w:r>
+              <w:rPr>
+                <w:rStyle w:val="Hyperlink"/>
+                <w:noProof/>
+                <w:lang w:val="nl-BE"/>
+              </w:rPr>
+              <w:t>Sectie 10: Data Driven tests.</w:t>
+            </w:r>
+            <w:r>
+              <w:rPr>
+                <w:noProof/>
+                <w:webHidden/>
+              </w:rPr>
+              <w:tab/>
+            </w:r>
+            <w:r>
+              <w:rPr>
+                <w:noProof/>
+                <w:webHidden/>
+              </w:rPr>
+              <w:fldChar w:fldCharType="begin"/>
+            </w:r>
+            <w:r>
+              <w:rPr>
+                <w:noProof/>
+                <w:webHidden/>
+              </w:rPr>
+              <w:instrText xml:space="preserve"> PAGEREF _Toc89300660 \h </w:instrText>
+            </w:r>
+            <w:r>
+              <w:rPr>
+                <w:noProof/>
+                <w:webHidden/>
+              </w:rPr>
+            </w:r>
+            <w:r>
+              <w:rPr>
+                <w:noProof/>
+                <w:webHidden/>
+              </w:rPr>
+              <w:fldChar w:fldCharType="separate"/>
+            </w:r>
+            <w:r>
+              <w:rPr>
+                <w:noProof/>
+                <w:webHidden/>
+              </w:rPr>
+              <w:t>23</w:t>
+            </w:r>
+            <w:r>
+              <w:rPr>
+                <w:noProof/>
+                <w:webHidden/>
+              </w:rPr>
+              <w:fldChar w:fldCharType="end"/>
+            </w:r>
+          </w:hyperlink>
+        </w:p>
+        <w:p>
+          <w:pPr>
+            <w:pStyle w:val="TOC1"/>
+            <w:tabs>
+              <w:tab w:val="right" w:leader="dot" w:pos="8495"/>
+            </w:tabs>
+            <w:rPr>
+              <w:rFonts w:eastAsiaTheme="minorEastAsia" w:cstheme="minorBidi"/>
+              <w:noProof/>
+              <w:szCs w:val="22"/>
+              <w:lang w:val="en-BE" w:eastAsia="en-BE"/>
+            </w:rPr>
+          </w:pPr>
+          <w:hyperlink w:anchor="_Toc89300661" w:history="1">
+            <w:r>
+              <w:rPr>
+                <w:rStyle w:val="Hyperlink"/>
+                <w:noProof/>
+                <w:lang w:val="nl-BE"/>
+              </w:rPr>
+              <w:t>Sectie 11: Team collaboration</w:t>
+            </w:r>
+            <w:r>
+              <w:rPr>
+                <w:noProof/>
+                <w:webHidden/>
+              </w:rPr>
+              <w:tab/>
+            </w:r>
+            <w:r>
+              <w:rPr>
+                <w:noProof/>
+                <w:webHidden/>
+              </w:rPr>
+              <w:fldChar w:fldCharType="begin"/>
+            </w:r>
+            <w:r>
+              <w:rPr>
+                <w:noProof/>
+                <w:webHidden/>
+              </w:rPr>
+              <w:instrText xml:space="preserve"> PAGEREF _Toc89300661 \h </w:instrText>
+            </w:r>
+            <w:r>
+              <w:rPr>
+                <w:noProof/>
+                <w:webHidden/>
+              </w:rPr>
+            </w:r>
+            <w:r>
+              <w:rPr>
+                <w:noProof/>
+                <w:webHidden/>
+              </w:rPr>
+              <w:fldChar w:fldCharType="separate"/>
+            </w:r>
+            <w:r>
+              <w:rPr>
+                <w:noProof/>
+                <w:webHidden/>
+              </w:rPr>
+              <w:t>23</w:t>
+            </w:r>
+            <w:r>
+              <w:rPr>
+                <w:noProof/>
+                <w:webHidden/>
+              </w:rPr>
+              <w:fldChar w:fldCharType="end"/>
+            </w:r>
+          </w:hyperlink>
+        </w:p>
+        <w:p>
+          <w:pPr>
+            <w:pStyle w:val="TOC1"/>
+            <w:tabs>
+              <w:tab w:val="right" w:leader="dot" w:pos="8495"/>
+            </w:tabs>
+            <w:rPr>
+              <w:rFonts w:eastAsiaTheme="minorEastAsia" w:cstheme="minorBidi"/>
+              <w:noProof/>
+              <w:szCs w:val="22"/>
+              <w:lang w:val="en-BE" w:eastAsia="en-BE"/>
+            </w:rPr>
+          </w:pPr>
+          <w:hyperlink w:anchor="_Toc89300662" w:history="1">
+            <w:r>
+              <w:rPr>
+                <w:rStyle w:val="Hyperlink"/>
+                <w:noProof/>
+                <w:lang w:val="nl-BE"/>
+              </w:rPr>
+              <w:t>Sectie 12: Mock Servers</w:t>
+            </w:r>
+            <w:r>
+              <w:rPr>
+                <w:noProof/>
+                <w:webHidden/>
+              </w:rPr>
+              <w:tab/>
+            </w:r>
+            <w:r>
+              <w:rPr>
+                <w:noProof/>
+                <w:webHidden/>
+              </w:rPr>
+              <w:fldChar w:fldCharType="begin"/>
+            </w:r>
+            <w:r>
+              <w:rPr>
+                <w:noProof/>
+                <w:webHidden/>
+              </w:rPr>
+              <w:instrText xml:space="preserve"> PAGEREF _Toc89300662 \h </w:instrText>
+            </w:r>
+            <w:r>
+              <w:rPr>
+                <w:noProof/>
+                <w:webHidden/>
+              </w:rPr>
+            </w:r>
+            <w:r>
+              <w:rPr>
+                <w:noProof/>
+                <w:webHidden/>
+              </w:rPr>
+              <w:fldChar w:fldCharType="separate"/>
+            </w:r>
+            <w:r>
+              <w:rPr>
+                <w:noProof/>
+                <w:webHidden/>
+              </w:rPr>
+              <w:t>24</w:t>
+            </w:r>
+            <w:r>
+              <w:rPr>
+                <w:noProof/>
+                <w:webHidden/>
+              </w:rPr>
+              <w:fldChar w:fldCharType="end"/>
+            </w:r>
+          </w:hyperlink>
+        </w:p>
+        <w:p>
+          <w:pPr>
+            <w:pStyle w:val="TOC1"/>
+            <w:tabs>
+              <w:tab w:val="right" w:leader="dot" w:pos="8495"/>
+            </w:tabs>
+            <w:rPr>
+              <w:rFonts w:eastAsiaTheme="minorEastAsia" w:cstheme="minorBidi"/>
+              <w:noProof/>
+              <w:szCs w:val="22"/>
+              <w:lang w:val="en-BE" w:eastAsia="en-BE"/>
+            </w:rPr>
+          </w:pPr>
+          <w:hyperlink w:anchor="_Toc89300663" w:history="1">
+            <w:r>
+              <w:rPr>
+                <w:rStyle w:val="Hyperlink"/>
+                <w:noProof/>
+                <w:lang w:val="nl-BE"/>
+              </w:rPr>
+              <w:t>Sectie 13: File Upload with Postman.</w:t>
+            </w:r>
+            <w:r>
+              <w:rPr>
+                <w:noProof/>
+                <w:webHidden/>
+              </w:rPr>
+              <w:tab/>
+            </w:r>
+            <w:r>
+              <w:rPr>
+                <w:noProof/>
+                <w:webHidden/>
+              </w:rPr>
+              <w:fldChar w:fldCharType="begin"/>
+            </w:r>
+            <w:r>
+              <w:rPr>
+                <w:noProof/>
+                <w:webHidden/>
+              </w:rPr>
+              <w:instrText xml:space="preserve"> PAGEREF _Toc89300663 \h </w:instrText>
+            </w:r>
+            <w:r>
+              <w:rPr>
+                <w:noProof/>
+                <w:webHidden/>
+              </w:rPr>
+            </w:r>
+            <w:r>
+              <w:rPr>
+                <w:noProof/>
+                <w:webHidden/>
+              </w:rPr>
+              <w:fldChar w:fldCharType="separate"/>
+            </w:r>
+            <w:r>
+              <w:rPr>
+                <w:noProof/>
+                <w:webHidden/>
+              </w:rPr>
+              <w:t>25</w:t>
+            </w:r>
+            <w:r>
+              <w:rPr>
+                <w:noProof/>
+                <w:webHidden/>
+              </w:rPr>
+              <w:fldChar w:fldCharType="end"/>
+            </w:r>
+          </w:hyperlink>
+        </w:p>
+        <w:p>
+          <w:pPr>
+            <w:pStyle w:val="TOC1"/>
+            <w:tabs>
+              <w:tab w:val="right" w:leader="dot" w:pos="8495"/>
+            </w:tabs>
+            <w:rPr>
+              <w:rFonts w:eastAsiaTheme="minorEastAsia" w:cstheme="minorBidi"/>
+              <w:noProof/>
+              <w:szCs w:val="22"/>
+              <w:lang w:val="en-BE" w:eastAsia="en-BE"/>
+            </w:rPr>
+          </w:pPr>
+          <w:hyperlink w:anchor="_Toc89300664" w:history="1">
+            <w:r>
+              <w:rPr>
+                <w:rStyle w:val="Hyperlink"/>
+                <w:noProof/>
+                <w:lang w:val="en-GB"/>
+              </w:rPr>
+              <w:t>Sectie 14: Authentication/authorization</w:t>
+            </w:r>
+            <w:r>
+              <w:rPr>
+                <w:noProof/>
+                <w:webHidden/>
+              </w:rPr>
+              <w:tab/>
+            </w:r>
+            <w:r>
+              <w:rPr>
+                <w:noProof/>
+                <w:webHidden/>
+              </w:rPr>
+              <w:fldChar w:fldCharType="begin"/>
+            </w:r>
+            <w:r>
+              <w:rPr>
+                <w:noProof/>
+                <w:webHidden/>
+              </w:rPr>
+              <w:instrText xml:space="preserve"> PAGEREF _Toc89300664 \h </w:instrText>
+            </w:r>
+            <w:r>
+              <w:rPr>
+                <w:noProof/>
+                <w:webHidden/>
+              </w:rPr>
+            </w:r>
+            <w:r>
+              <w:rPr>
+                <w:noProof/>
+                <w:webHidden/>
+              </w:rPr>
+              <w:fldChar w:fldCharType="separate"/>
+            </w:r>
+            <w:r>
+              <w:rPr>
+                <w:noProof/>
+                <w:webHidden/>
+              </w:rPr>
+              <w:t>25</w:t>
+            </w:r>
+            <w:r>
+              <w:rPr>
+                <w:noProof/>
+                <w:webHidden/>
+              </w:rPr>
+              <w:fldChar w:fldCharType="end"/>
+            </w:r>
+          </w:hyperlink>
+        </w:p>
+        <w:p>
+          <w:pPr>
+            <w:pStyle w:val="TOC2"/>
+            <w:tabs>
+              <w:tab w:val="right" w:leader="dot" w:pos="8495"/>
+            </w:tabs>
+            <w:rPr>
+              <w:rFonts w:eastAsiaTheme="minorEastAsia" w:cstheme="minorBidi"/>
+              <w:noProof/>
+              <w:szCs w:val="22"/>
+              <w:lang w:val="en-BE" w:eastAsia="en-BE"/>
+            </w:rPr>
+          </w:pPr>
+          <w:hyperlink w:anchor="_Toc89300665" w:history="1">
+            <w:r>
+              <w:rPr>
+                <w:rStyle w:val="Hyperlink"/>
+                <w:noProof/>
+                <w:lang w:val="nl-BE"/>
+              </w:rPr>
+              <w:t>Authenticatie en autorisatie met basis access auth</w:t>
+            </w:r>
+            <w:r>
+              <w:rPr>
+                <w:noProof/>
+                <w:webHidden/>
+              </w:rPr>
+              <w:tab/>
+            </w:r>
+            <w:r>
+              <w:rPr>
+                <w:noProof/>
+                <w:webHidden/>
+              </w:rPr>
+              <w:fldChar w:fldCharType="begin"/>
+            </w:r>
+            <w:r>
+              <w:rPr>
+                <w:noProof/>
+                <w:webHidden/>
+              </w:rPr>
+              <w:instrText xml:space="preserve"> PAGEREF _Toc89300665 \h </w:instrText>
+            </w:r>
+            <w:r>
+              <w:rPr>
+                <w:noProof/>
+                <w:webHidden/>
+              </w:rPr>
+            </w:r>
+            <w:r>
+              <w:rPr>
+                <w:noProof/>
+                <w:webHidden/>
+              </w:rPr>
+              <w:fldChar w:fldCharType="separate"/>
+            </w:r>
+            <w:r>
+              <w:rPr>
+                <w:noProof/>
+                <w:webHidden/>
+              </w:rPr>
+              <w:t>25</w:t>
+            </w:r>
+            <w:r>
+              <w:rPr>
+                <w:noProof/>
+                <w:webHidden/>
+              </w:rPr>
+              <w:fldChar w:fldCharType="end"/>
+            </w:r>
+          </w:hyperlink>
+        </w:p>
+        <w:p>
+          <w:pPr>
+            <w:pStyle w:val="TOC2"/>
+            <w:tabs>
+              <w:tab w:val="right" w:leader="dot" w:pos="8495"/>
+            </w:tabs>
+            <w:rPr>
+              <w:rFonts w:eastAsiaTheme="minorEastAsia" w:cstheme="minorBidi"/>
+              <w:noProof/>
+              <w:szCs w:val="22"/>
+              <w:lang w:val="en-BE" w:eastAsia="en-BE"/>
+            </w:rPr>
+          </w:pPr>
+          <w:hyperlink w:anchor="_Toc89300666" w:history="1">
+            <w:r>
+              <w:rPr>
+                <w:rStyle w:val="Hyperlink"/>
+                <w:noProof/>
+                <w:lang w:val="nl-BE"/>
+              </w:rPr>
+              <w:t>Autorisatie met Code Grant (OAuth 2.0)</w:t>
+            </w:r>
+            <w:r>
+              <w:rPr>
+                <w:noProof/>
+                <w:webHidden/>
+              </w:rPr>
+              <w:tab/>
+            </w:r>
+            <w:r>
+              <w:rPr>
+                <w:noProof/>
+                <w:webHidden/>
+              </w:rPr>
+              <w:fldChar w:fldCharType="begin"/>
+            </w:r>
+            <w:r>
+              <w:rPr>
+                <w:noProof/>
+                <w:webHidden/>
+              </w:rPr>
+              <w:instrText xml:space="preserve"> PAGEREF _Toc89300666 \h </w:instrText>
+            </w:r>
+            <w:r>
+              <w:rPr>
+                <w:noProof/>
+                <w:webHidden/>
+              </w:rPr>
+            </w:r>
+            <w:r>
+              <w:rPr>
+                <w:noProof/>
+                <w:webHidden/>
+              </w:rPr>
+              <w:fldChar w:fldCharType="separate"/>
+            </w:r>
+            <w:r>
+              <w:rPr>
+                <w:noProof/>
+                <w:webHidden/>
+              </w:rPr>
+              <w:t>26</w:t>
+            </w:r>
+            <w:r>
+              <w:rPr>
+                <w:noProof/>
+                <w:webHidden/>
+              </w:rPr>
+              <w:fldChar w:fldCharType="end"/>
+            </w:r>
+          </w:hyperlink>
+        </w:p>
+        <w:p>
+          <w:pPr>
+            <w:pStyle w:val="TOC2"/>
+            <w:tabs>
+              <w:tab w:val="right" w:leader="dot" w:pos="8495"/>
+            </w:tabs>
+            <w:rPr>
+              <w:rFonts w:eastAsiaTheme="minorEastAsia" w:cstheme="minorBidi"/>
+              <w:noProof/>
+              <w:szCs w:val="22"/>
+              <w:lang w:val="en-BE" w:eastAsia="en-BE"/>
+            </w:rPr>
+          </w:pPr>
+          <w:hyperlink w:anchor="_Toc89300667" w:history="1">
+            <w:r>
+              <w:rPr>
+                <w:rStyle w:val="Hyperlink"/>
+                <w:noProof/>
+                <w:lang w:val="nl-BE"/>
+              </w:rPr>
+              <w:t>Form-based Authentication</w:t>
+            </w:r>
+            <w:r>
+              <w:rPr>
+                <w:noProof/>
+                <w:webHidden/>
+              </w:rPr>
+              <w:tab/>
+            </w:r>
+            <w:r>
+              <w:rPr>
+                <w:noProof/>
+                <w:webHidden/>
+              </w:rPr>
+              <w:fldChar w:fldCharType="begin"/>
+            </w:r>
+            <w:r>
+              <w:rPr>
+                <w:noProof/>
+                <w:webHidden/>
+              </w:rPr>
+              <w:instrText xml:space="preserve"> PAGEREF _Toc89300667 \h </w:instrText>
+            </w:r>
+            <w:r>
+              <w:rPr>
+                <w:noProof/>
+                <w:webHidden/>
+              </w:rPr>
+            </w:r>
+            <w:r>
+              <w:rPr>
+                <w:noProof/>
+                <w:webHidden/>
+              </w:rPr>
+              <w:fldChar w:fldCharType="separate"/>
+            </w:r>
+            <w:r>
+              <w:rPr>
+                <w:noProof/>
+                <w:webHidden/>
+              </w:rPr>
+              <w:t>27</w:t>
+            </w:r>
+            <w:r>
+              <w:rPr>
+                <w:noProof/>
+                <w:webHidden/>
+              </w:rPr>
+              <w:fldChar w:fldCharType="end"/>
+            </w:r>
+          </w:hyperlink>
+        </w:p>
+        <w:p>
+          <w:pPr>
+            <w:pStyle w:val="TOC2"/>
+            <w:tabs>
+              <w:tab w:val="right" w:leader="dot" w:pos="8495"/>
+            </w:tabs>
+            <w:rPr>
+              <w:rFonts w:eastAsiaTheme="minorEastAsia" w:cstheme="minorBidi"/>
+              <w:noProof/>
+              <w:szCs w:val="22"/>
+              <w:lang w:val="en-BE" w:eastAsia="en-BE"/>
+            </w:rPr>
+          </w:pPr>
+          <w:hyperlink w:anchor="_Toc89300668" w:history="1">
+            <w:r>
+              <w:rPr>
+                <w:rStyle w:val="Hyperlink"/>
+                <w:noProof/>
+                <w:lang w:val="nl-BE"/>
+              </w:rPr>
+              <w:t>JSON Web tokens JWT-tokens</w:t>
+            </w:r>
+            <w:r>
+              <w:rPr>
+                <w:noProof/>
+                <w:webHidden/>
+              </w:rPr>
+              <w:tab/>
+            </w:r>
+            <w:r>
+              <w:rPr>
+                <w:noProof/>
+                <w:webHidden/>
+              </w:rPr>
+              <w:fldChar w:fldCharType="begin"/>
+            </w:r>
+            <w:r>
+              <w:rPr>
+                <w:noProof/>
+                <w:webHidden/>
+              </w:rPr>
+              <w:instrText xml:space="preserve"> PAGEREF _Toc89300668 \h </w:instrText>
+            </w:r>
+            <w:r>
+              <w:rPr>
+                <w:noProof/>
+                <w:webHidden/>
+              </w:rPr>
+            </w:r>
+            <w:r>
+              <w:rPr>
+                <w:noProof/>
+                <w:webHidden/>
+              </w:rPr>
+              <w:fldChar w:fldCharType="separate"/>
+            </w:r>
+            <w:r>
+              <w:rPr>
+                <w:noProof/>
+                <w:webHidden/>
+              </w:rPr>
+              <w:t>27</w:t>
             </w:r>
             <w:r>
               <w:rPr>
@@ -1767,7 +2476,7 @@
           <w:lang w:val="nl-NL"/>
         </w:rPr>
       </w:pPr>
-      <w:bookmarkStart w:id="0" w:name="_Toc85401954"/>
+      <w:bookmarkStart w:id="0" w:name="_Toc89300646"/>
       <w:r>
         <w:rPr>
           <w:rFonts w:cstheme="majorHAnsi"/>
@@ -1788,21 +2497,7 @@
         <w:rPr>
           <w:lang w:val="nl-BE"/>
         </w:rPr>
-        <w:t xml:space="preserve">Voor de vak software </w:t>
-      </w:r>
-      <w:proofErr w:type="spellStart"/>
-      <w:r>
-        <w:rPr>
-          <w:lang w:val="nl-BE"/>
-        </w:rPr>
-        <w:t>testing</w:t>
-      </w:r>
-      <w:proofErr w:type="spellEnd"/>
-      <w:r>
-        <w:rPr>
-          <w:lang w:val="nl-BE"/>
-        </w:rPr>
-        <w:t xml:space="preserve"> zijn we gevraagd om een </w:t>
+        <w:t xml:space="preserve">Voor de vak software testing zijn we gevraagd om een </w:t>
       </w:r>
       <w:r>
         <w:rPr>
@@ -1828,7 +2523,7 @@
         <w:rPr>
           <w:lang w:val="nl-BE"/>
         </w:rPr>
-        <w:t>In dit document zal ik documenteren</w:t>
+        <w:t>Deze document bevat de documentatie van een REST-API testing met postman.</w:t>
       </w:r>
       <w:r>
         <w:rPr>
@@ -1845,7 +2540,7 @@
           <w:lang w:val="nl-NL"/>
         </w:rPr>
       </w:pPr>
-      <w:bookmarkStart w:id="1" w:name="_Toc85401955"/>
+      <w:bookmarkStart w:id="1" w:name="_Toc89300647"/>
       <w:r>
         <w:rPr>
           <w:rFonts w:cstheme="majorHAnsi"/>
@@ -2422,7 +3117,7 @@
           <w:lang w:val="nl-NL"/>
         </w:rPr>
       </w:pPr>
-      <w:bookmarkStart w:id="2" w:name="_Toc85401956"/>
+      <w:bookmarkStart w:id="2" w:name="_Toc89300648"/>
       <w:r>
         <w:rPr>
           <w:rFonts w:cstheme="majorHAnsi"/>
@@ -5973,7 +6668,7 @@
           <w:lang w:val="nl-NL"/>
         </w:rPr>
       </w:pPr>
-      <w:bookmarkStart w:id="3" w:name="_Toc85401957"/>
+      <w:bookmarkStart w:id="3" w:name="_Toc89300649"/>
       <w:r>
         <w:rPr>
           <w:lang w:val="nl-NL"/>
@@ -6839,7 +7534,7 @@
           <w:lang w:val="nl-NL"/>
         </w:rPr>
       </w:pPr>
-      <w:bookmarkStart w:id="4" w:name="_Toc85401958"/>
+      <w:bookmarkStart w:id="4" w:name="_Toc89300650"/>
       <w:r>
         <w:rPr>
           <w:lang w:val="nl-NL"/>
@@ -6870,7 +7565,7 @@
           <w:lang w:val="nl-NL"/>
         </w:rPr>
       </w:pPr>
-      <w:bookmarkStart w:id="5" w:name="_Toc85401959"/>
+      <w:bookmarkStart w:id="5" w:name="_Toc89300651"/>
       <w:r>
         <w:rPr>
           <w:lang w:val="nl-NL"/>
@@ -7086,7 +7781,7 @@
           <w:lang w:val="nl-NL"/>
         </w:rPr>
       </w:pPr>
-      <w:bookmarkStart w:id="6" w:name="_Toc85401960"/>
+      <w:bookmarkStart w:id="6" w:name="_Toc89300652"/>
       <w:r>
         <w:rPr>
           <w:lang w:val="nl-NL"/>
@@ -7139,7 +7834,7 @@
           <w:lang w:val="nl-NL"/>
         </w:rPr>
       </w:pPr>
-      <w:bookmarkStart w:id="7" w:name="_Toc85401961"/>
+      <w:bookmarkStart w:id="7" w:name="_Toc89300653"/>
       <w:proofErr w:type="spellStart"/>
       <w:r>
         <w:rPr>
@@ -7211,7 +7906,7 @@
           <w:lang w:val="nl-NL"/>
         </w:rPr>
       </w:pPr>
-      <w:bookmarkStart w:id="8" w:name="_Toc85401962"/>
+      <w:bookmarkStart w:id="8" w:name="_Toc89300654"/>
       <w:r>
         <w:rPr>
           <w:lang w:val="nl-NL"/>
@@ -7346,7 +8041,7 @@
           <w:lang w:val="nl-NL"/>
         </w:rPr>
       </w:pPr>
-      <w:bookmarkStart w:id="9" w:name="_Toc85401963"/>
+      <w:bookmarkStart w:id="9" w:name="_Toc89300655"/>
       <w:r>
         <w:rPr>
           <w:lang w:val="nl-NL"/>
@@ -7424,7 +8119,7 @@
           <w:lang w:val="nl-NL"/>
         </w:rPr>
       </w:pPr>
-      <w:bookmarkStart w:id="10" w:name="_Toc85401964"/>
+      <w:bookmarkStart w:id="10" w:name="_Toc89300656"/>
       <w:r>
         <w:rPr>
           <w:lang w:val="nl-NL"/>
@@ -11000,7 +11695,7 @@
           <w:lang w:val="fr-BE" w:eastAsia="en-BE"/>
         </w:rPr>
       </w:pPr>
-      <w:bookmarkStart w:id="11" w:name="_Toc85401965"/>
+      <w:bookmarkStart w:id="11" w:name="_Toc89300657"/>
       <w:proofErr w:type="spellStart"/>
       <w:r>
         <w:rPr>
@@ -11353,7 +12048,7 @@
           <w:lang w:val="nl-NL"/>
         </w:rPr>
       </w:pPr>
-      <w:bookmarkStart w:id="12" w:name="_Toc85401966"/>
+      <w:bookmarkStart w:id="12" w:name="_Toc89300658"/>
       <w:r>
         <w:rPr>
           <w:lang w:val="nl-NL"/>
@@ -11509,11 +12204,13 @@
           <w:lang w:val="en-GB"/>
         </w:rPr>
       </w:pPr>
+      <w:bookmarkStart w:id="13" w:name="_Toc89300659"/>
       <w:proofErr w:type="spellStart"/>
       <w:r>
         <w:rPr>
           <w:lang w:val="en-GB"/>
         </w:rPr>
+        <w:lastRenderedPageBreak/>
         <w:t>Labo</w:t>
       </w:r>
       <w:proofErr w:type="spellEnd"/>
@@ -11529,15 +12226,23 @@
         </w:rPr>
         <w:t xml:space="preserve"> with workflows</w:t>
       </w:r>
-    </w:p>
-    <w:p>
-      <w:pPr>
+      <w:r>
         <w:rPr>
           <w:lang w:val="en-GB"/>
         </w:rPr>
-      </w:pPr>
-      <w:r>
-        <w:rPr>
+        <w:t xml:space="preserve"> and scenarios</w:t>
+      </w:r>
+      <w:bookmarkEnd w:id="13"/>
+    </w:p>
+    <w:p>
+      <w:pPr>
+        <w:rPr>
+          <w:lang w:val="en-GB"/>
+        </w:rPr>
+      </w:pPr>
+      <w:r>
+        <w:rPr>
+          <w:noProof/>
           <w:lang w:val="en-GB"/>
         </w:rPr>
         <w:drawing>
@@ -11640,6 +12345,7 @@
         <w:framePr w:wrap="around"/>
       </w:pPr>
       <w:r>
+        <w:lastRenderedPageBreak/>
         <w:t>// Parse the response body</w:t>
       </w:r>
     </w:p>
@@ -12178,8 +12884,10 @@
       </w:pPr>
       <w:r>
         <w:rPr>
+          <w:noProof/>
           <w:lang w:val="en-GB"/>
         </w:rPr>
+        <w:lastRenderedPageBreak/>
         <w:drawing>
           <wp:inline distT="0" distB="0" distL="0" distR="0" wp14:anchorId="41EA90CB" wp14:editId="1E043643">
             <wp:extent cx="5400675" cy="3829050"/>
@@ -12225,6 +12933,7 @@
       </w:pPr>
       <w:r>
         <w:rPr>
+          <w:noProof/>
           <w:lang w:val="en-GB"/>
         </w:rPr>
         <w:drawing>
@@ -12264,9 +12973,1400 @@
         </w:drawing>
       </w:r>
     </w:p>
+    <w:p>
+      <w:pPr>
+        <w:rPr>
+          <w:lang w:val="en-GB"/>
+        </w:rPr>
+      </w:pPr>
+    </w:p>
+    <w:p>
+      <w:pPr>
+        <w:rPr>
+          <w:lang w:val="en-GB"/>
+        </w:rPr>
+      </w:pPr>
+    </w:p>
+    <w:p>
+      <w:pPr>
+        <w:rPr>
+          <w:lang w:val="en-GB"/>
+        </w:rPr>
+      </w:pPr>
+    </w:p>
+    <w:p>
+      <w:pPr>
+        <w:rPr>
+          <w:lang w:val="en-GB"/>
+        </w:rPr>
+      </w:pPr>
+    </w:p>
+    <w:p>
+      <w:pPr>
+        <w:rPr>
+          <w:lang w:val="en-GB"/>
+        </w:rPr>
+      </w:pPr>
+    </w:p>
+    <w:p>
+      <w:pPr>
+        <w:rPr>
+          <w:lang w:val="en-GB"/>
+        </w:rPr>
+      </w:pPr>
+    </w:p>
+    <w:p>
+      <w:pPr>
+        <w:rPr>
+          <w:lang w:val="en-GB"/>
+        </w:rPr>
+      </w:pPr>
+    </w:p>
+    <w:p>
+      <w:pPr>
+        <w:rPr>
+          <w:lang w:val="en-GB"/>
+        </w:rPr>
+      </w:pPr>
+    </w:p>
+    <w:p>
+      <w:pPr>
+        <w:rPr>
+          <w:lang w:val="en-GB"/>
+        </w:rPr>
+      </w:pPr>
+    </w:p>
+    <w:p>
+      <w:pPr>
+        <w:pStyle w:val="Heading1"/>
+        <w:rPr>
+          <w:lang w:val="nl-BE"/>
+        </w:rPr>
+      </w:pPr>
+      <w:bookmarkStart w:id="14" w:name="_Toc89300660"/>
+      <w:r>
+        <w:rPr>
+          <w:lang w:val="nl-BE"/>
+        </w:rPr>
+        <w:lastRenderedPageBreak/>
+        <w:t xml:space="preserve">Sectie 10: Data </w:t>
+      </w:r>
+      <w:proofErr w:type="spellStart"/>
+      <w:r>
+        <w:rPr>
+          <w:lang w:val="nl-BE"/>
+        </w:rPr>
+        <w:t>D</w:t>
+      </w:r>
+      <w:r>
+        <w:rPr>
+          <w:lang w:val="nl-BE"/>
+        </w:rPr>
+        <w:t>riven</w:t>
+      </w:r>
+      <w:proofErr w:type="spellEnd"/>
+      <w:r>
+        <w:rPr>
+          <w:lang w:val="nl-BE"/>
+        </w:rPr>
+        <w:t xml:space="preserve"> tests.</w:t>
+      </w:r>
+      <w:bookmarkEnd w:id="14"/>
+    </w:p>
+    <w:p>
+      <w:pPr>
+        <w:rPr>
+          <w:lang w:val="nl-BE"/>
+        </w:rPr>
+      </w:pPr>
+      <w:r>
+        <w:rPr>
+          <w:lang w:val="nl-BE"/>
+        </w:rPr>
+        <w:t xml:space="preserve">Deze hoofdstuk gaat over het gebruiken van externe scripts om een collectie of </w:t>
+      </w:r>
+      <w:r>
+        <w:rPr>
+          <w:lang w:val="nl-BE"/>
+        </w:rPr>
+        <w:t>verzoek</w:t>
+      </w:r>
+      <w:r>
+        <w:rPr>
+          <w:lang w:val="nl-BE"/>
+        </w:rPr>
+        <w:t xml:space="preserve"> uit te voeren</w:t>
+      </w:r>
+      <w:r>
+        <w:rPr>
+          <w:lang w:val="nl-BE"/>
+        </w:rPr>
+        <w:t>.</w:t>
+      </w:r>
+    </w:p>
+    <w:p>
+      <w:pPr>
+        <w:rPr>
+          <w:lang w:val="nl-BE"/>
+        </w:rPr>
+      </w:pPr>
+      <w:r>
+        <w:rPr>
+          <w:noProof/>
+          <w:lang w:val="nl-BE"/>
+        </w:rPr>
+        <w:drawing>
+          <wp:inline distT="0" distB="0" distL="0" distR="0" wp14:anchorId="12FDEA6B" wp14:editId="3DE0C097">
+            <wp:extent cx="3048000" cy="3203099"/>
+            <wp:effectExtent l="0" t="0" r="0" b="0"/>
+            <wp:docPr id="22" name="Picture 22" descr="Graphical user interface, application&#10;&#10;Description automatically generated"/>
+            <wp:cNvGraphicFramePr>
+              <a:graphicFrameLocks xmlns:a="http://schemas.openxmlformats.org/drawingml/2006/main" noChangeAspect="1"/>
+            </wp:cNvGraphicFramePr>
+            <a:graphic xmlns:a="http://schemas.openxmlformats.org/drawingml/2006/main">
+              <a:graphicData uri="http://schemas.openxmlformats.org/drawingml/2006/picture">
+                <pic:pic xmlns:pic="http://schemas.openxmlformats.org/drawingml/2006/picture">
+                  <pic:nvPicPr>
+                    <pic:cNvPr id="22" name="Picture 22" descr="Graphical user interface, application&#10;&#10;Description automatically generated"/>
+                    <pic:cNvPicPr/>
+                  </pic:nvPicPr>
+                  <pic:blipFill>
+                    <a:blip r:embed="rId32"/>
+                    <a:stretch>
+                      <a:fillRect/>
+                    </a:stretch>
+                  </pic:blipFill>
+                  <pic:spPr>
+                    <a:xfrm>
+                      <a:off x="0" y="0"/>
+                      <a:ext cx="3060050" cy="3215763"/>
+                    </a:xfrm>
+                    <a:prstGeom prst="rect">
+                      <a:avLst/>
+                    </a:prstGeom>
+                  </pic:spPr>
+                </pic:pic>
+              </a:graphicData>
+            </a:graphic>
+          </wp:inline>
+        </w:drawing>
+      </w:r>
+    </w:p>
+    <w:p>
+      <w:pPr>
+        <w:pStyle w:val="Heading1"/>
+        <w:rPr>
+          <w:lang w:val="nl-BE"/>
+        </w:rPr>
+      </w:pPr>
+      <w:bookmarkStart w:id="15" w:name="_Toc89300661"/>
+      <w:r>
+        <w:rPr>
+          <w:lang w:val="nl-BE"/>
+        </w:rPr>
+        <w:t xml:space="preserve">Sectie 11: Team </w:t>
+      </w:r>
+      <w:proofErr w:type="spellStart"/>
+      <w:r>
+        <w:rPr>
+          <w:lang w:val="nl-BE"/>
+        </w:rPr>
+        <w:t>collaboration</w:t>
+      </w:r>
+      <w:bookmarkEnd w:id="15"/>
+      <w:proofErr w:type="spellEnd"/>
+    </w:p>
+    <w:p>
+      <w:pPr>
+        <w:rPr>
+          <w:lang w:val="nl-BE"/>
+        </w:rPr>
+      </w:pPr>
+      <w:r>
+        <w:rPr>
+          <w:lang w:val="nl-BE"/>
+        </w:rPr>
+        <w:t>Deze hoofdstuk gaat over de samenwerking met teamgenoten in postman</w:t>
+      </w:r>
+      <w:r>
+        <w:rPr>
+          <w:lang w:val="nl-BE"/>
+        </w:rPr>
+        <w:t xml:space="preserve"> er zijn meerdere opties om te kunnen samenwerken en de bedoeling is om degene te selecteren die het beste aan de gebruiker zijn behoeften voldoet</w:t>
+      </w:r>
+      <w:r>
+        <w:rPr>
+          <w:lang w:val="nl-BE"/>
+        </w:rPr>
+        <w:t>.</w:t>
+      </w:r>
+      <w:r>
+        <w:rPr>
+          <w:lang w:val="nl-BE"/>
+        </w:rPr>
+        <w:t xml:space="preserve"> </w:t>
+      </w:r>
+      <w:r>
+        <w:rPr>
+          <w:lang w:val="nl-BE"/>
+        </w:rPr>
+        <w:t>Ik heb geleerd hoe ik een verzameling kan downloaden, het is ook een optietijdens samenwerking.</w:t>
+      </w:r>
+      <w:r>
+        <w:rPr>
+          <w:lang w:val="nl-BE"/>
+        </w:rPr>
+        <w:t xml:space="preserve"> </w:t>
+      </w:r>
+      <w:r>
+        <w:rPr>
+          <w:lang w:val="nl-BE"/>
+        </w:rPr>
+        <w:t xml:space="preserve">Ten tweede heb ik geleerd hoe ik een </w:t>
+      </w:r>
+      <w:proofErr w:type="gramStart"/>
+      <w:r>
+        <w:rPr>
+          <w:lang w:val="nl-BE"/>
+        </w:rPr>
+        <w:t>reeds</w:t>
+      </w:r>
+      <w:proofErr w:type="gramEnd"/>
+      <w:r>
+        <w:rPr>
+          <w:lang w:val="nl-BE"/>
+        </w:rPr>
+        <w:t xml:space="preserve"> geïntegreerde werkruimte kan gebruike</w:t>
+      </w:r>
+      <w:r>
+        <w:rPr>
+          <w:lang w:val="nl-BE"/>
+        </w:rPr>
+        <w:t>n.</w:t>
+      </w:r>
+    </w:p>
+    <w:p>
+      <w:pPr>
+        <w:rPr>
+          <w:lang w:val="nl-BE"/>
+        </w:rPr>
+      </w:pPr>
+      <w:r>
+        <w:rPr>
+          <w:noProof/>
+          <w:lang w:val="nl-BE"/>
+        </w:rPr>
+        <w:lastRenderedPageBreak/>
+        <w:drawing>
+          <wp:inline distT="0" distB="0" distL="0" distR="0" wp14:anchorId="6935BF3B" wp14:editId="248E13ED">
+            <wp:extent cx="2195414" cy="3550722"/>
+            <wp:effectExtent l="0" t="0" r="0" b="0"/>
+            <wp:docPr id="24" name="Picture 24" descr="Graphical user interface, text, application&#10;&#10;Description automatically generated"/>
+            <wp:cNvGraphicFramePr>
+              <a:graphicFrameLocks xmlns:a="http://schemas.openxmlformats.org/drawingml/2006/main" noChangeAspect="1"/>
+            </wp:cNvGraphicFramePr>
+            <a:graphic xmlns:a="http://schemas.openxmlformats.org/drawingml/2006/main">
+              <a:graphicData uri="http://schemas.openxmlformats.org/drawingml/2006/picture">
+                <pic:pic xmlns:pic="http://schemas.openxmlformats.org/drawingml/2006/picture">
+                  <pic:nvPicPr>
+                    <pic:cNvPr id="24" name="Picture 24" descr="Graphical user interface, text, application&#10;&#10;Description automatically generated"/>
+                    <pic:cNvPicPr/>
+                  </pic:nvPicPr>
+                  <pic:blipFill>
+                    <a:blip r:embed="rId33"/>
+                    <a:stretch>
+                      <a:fillRect/>
+                    </a:stretch>
+                  </pic:blipFill>
+                  <pic:spPr>
+                    <a:xfrm>
+                      <a:off x="0" y="0"/>
+                      <a:ext cx="2201064" cy="3559860"/>
+                    </a:xfrm>
+                    <a:prstGeom prst="rect">
+                      <a:avLst/>
+                    </a:prstGeom>
+                  </pic:spPr>
+                </pic:pic>
+              </a:graphicData>
+            </a:graphic>
+          </wp:inline>
+        </w:drawing>
+      </w:r>
+    </w:p>
+    <w:p>
+      <w:pPr>
+        <w:pStyle w:val="Heading1"/>
+        <w:rPr>
+          <w:lang w:val="nl-BE"/>
+        </w:rPr>
+      </w:pPr>
+      <w:bookmarkStart w:id="16" w:name="_Toc89300662"/>
+      <w:r>
+        <w:rPr>
+          <w:lang w:val="nl-BE"/>
+        </w:rPr>
+        <w:t>Sectie 12: Mock Servers</w:t>
+      </w:r>
+      <w:bookmarkEnd w:id="16"/>
+    </w:p>
+    <w:p>
+      <w:pPr>
+        <w:rPr>
+          <w:lang w:val="nl-BE"/>
+        </w:rPr>
+      </w:pPr>
+      <w:r>
+        <w:rPr>
+          <w:lang w:val="nl-BE"/>
+        </w:rPr>
+        <w:t xml:space="preserve"> Deze hoofdstuk gaat over het gebruiken van </w:t>
+      </w:r>
+      <w:proofErr w:type="spellStart"/>
+      <w:r>
+        <w:rPr>
+          <w:lang w:val="nl-BE"/>
+        </w:rPr>
+        <w:t>mock</w:t>
+      </w:r>
+      <w:proofErr w:type="spellEnd"/>
+      <w:r>
+        <w:rPr>
+          <w:lang w:val="nl-BE"/>
+        </w:rPr>
+        <w:t xml:space="preserve"> servers </w:t>
+      </w:r>
+      <w:r>
+        <w:rPr>
+          <w:lang w:val="nl-BE"/>
+        </w:rPr>
+        <w:t>voor:</w:t>
+      </w:r>
+    </w:p>
+    <w:p>
+      <w:pPr>
+        <w:pStyle w:val="ListParagraph"/>
+        <w:numPr>
+          <w:ilvl w:val="0"/>
+          <w:numId w:val="5"/>
+        </w:numPr>
+        <w:rPr>
+          <w:lang w:val="nl-BE"/>
+        </w:rPr>
+      </w:pPr>
+      <w:r>
+        <w:rPr>
+          <w:lang w:val="nl-BE"/>
+        </w:rPr>
+        <w:t xml:space="preserve">API </w:t>
+      </w:r>
+      <w:proofErr w:type="spellStart"/>
+      <w:r>
+        <w:rPr>
+          <w:lang w:val="nl-BE"/>
+        </w:rPr>
+        <w:t>designing</w:t>
+      </w:r>
+      <w:proofErr w:type="spellEnd"/>
+      <w:r>
+        <w:rPr>
+          <w:lang w:val="nl-BE"/>
+        </w:rPr>
+        <w:t xml:space="preserve">, prototyping </w:t>
+      </w:r>
+      <w:proofErr w:type="spellStart"/>
+      <w:r>
+        <w:rPr>
+          <w:lang w:val="nl-BE"/>
+        </w:rPr>
+        <w:t>and</w:t>
+      </w:r>
+      <w:proofErr w:type="spellEnd"/>
+      <w:r>
+        <w:rPr>
+          <w:lang w:val="nl-BE"/>
+        </w:rPr>
+        <w:t xml:space="preserve"> development</w:t>
+      </w:r>
+    </w:p>
+    <w:p>
+      <w:pPr>
+        <w:pStyle w:val="ListParagraph"/>
+        <w:numPr>
+          <w:ilvl w:val="0"/>
+          <w:numId w:val="5"/>
+        </w:numPr>
+        <w:rPr>
+          <w:lang w:val="nl-BE"/>
+        </w:rPr>
+      </w:pPr>
+      <w:r>
+        <w:rPr>
+          <w:lang w:val="nl-BE"/>
+        </w:rPr>
+        <w:t>API testing</w:t>
+      </w:r>
+    </w:p>
+    <w:p>
+      <w:pPr>
+        <w:rPr>
+          <w:lang w:val="nl-BE"/>
+        </w:rPr>
+      </w:pPr>
+      <w:r>
+        <w:rPr>
+          <w:noProof/>
+          <w:lang w:val="nl-BE"/>
+        </w:rPr>
+        <w:drawing>
+          <wp:inline distT="0" distB="0" distL="0" distR="0" wp14:anchorId="6C515153" wp14:editId="4D1F9AA7">
+            <wp:extent cx="3016333" cy="3876252"/>
+            <wp:effectExtent l="0" t="0" r="0" b="0"/>
+            <wp:docPr id="25" name="Picture 25" descr="Graphical user interface, text, application, email&#10;&#10;Description automatically generated"/>
+            <wp:cNvGraphicFramePr>
+              <a:graphicFrameLocks xmlns:a="http://schemas.openxmlformats.org/drawingml/2006/main" noChangeAspect="1"/>
+            </wp:cNvGraphicFramePr>
+            <a:graphic xmlns:a="http://schemas.openxmlformats.org/drawingml/2006/main">
+              <a:graphicData uri="http://schemas.openxmlformats.org/drawingml/2006/picture">
+                <pic:pic xmlns:pic="http://schemas.openxmlformats.org/drawingml/2006/picture">
+                  <pic:nvPicPr>
+                    <pic:cNvPr id="25" name="Picture 25" descr="Graphical user interface, text, application, email&#10;&#10;Description automatically generated"/>
+                    <pic:cNvPicPr/>
+                  </pic:nvPicPr>
+                  <pic:blipFill>
+                    <a:blip r:embed="rId34"/>
+                    <a:stretch>
+                      <a:fillRect/>
+                    </a:stretch>
+                  </pic:blipFill>
+                  <pic:spPr>
+                    <a:xfrm>
+                      <a:off x="0" y="0"/>
+                      <a:ext cx="3025223" cy="3887677"/>
+                    </a:xfrm>
+                    <a:prstGeom prst="rect">
+                      <a:avLst/>
+                    </a:prstGeom>
+                  </pic:spPr>
+                </pic:pic>
+              </a:graphicData>
+            </a:graphic>
+          </wp:inline>
+        </w:drawing>
+      </w:r>
+    </w:p>
+    <w:p>
+      <w:pPr>
+        <w:pStyle w:val="Heading1"/>
+        <w:rPr>
+          <w:lang w:val="nl-BE"/>
+        </w:rPr>
+      </w:pPr>
+      <w:bookmarkStart w:id="17" w:name="_Toc89300663"/>
+      <w:r>
+        <w:rPr>
+          <w:lang w:val="nl-BE"/>
+        </w:rPr>
+        <w:lastRenderedPageBreak/>
+        <w:t>Sectie 13:</w:t>
+      </w:r>
+      <w:r>
+        <w:rPr>
+          <w:lang w:val="nl-BE"/>
+        </w:rPr>
+        <w:t xml:space="preserve"> </w:t>
+      </w:r>
+      <w:r>
+        <w:rPr>
+          <w:lang w:val="nl-BE"/>
+        </w:rPr>
+        <w:t xml:space="preserve">File Upload </w:t>
+      </w:r>
+      <w:proofErr w:type="spellStart"/>
+      <w:r>
+        <w:rPr>
+          <w:lang w:val="nl-BE"/>
+        </w:rPr>
+        <w:t>with</w:t>
+      </w:r>
+      <w:proofErr w:type="spellEnd"/>
+      <w:r>
+        <w:rPr>
+          <w:lang w:val="nl-BE"/>
+        </w:rPr>
+        <w:t xml:space="preserve"> Postman.</w:t>
+      </w:r>
+      <w:bookmarkEnd w:id="17"/>
+    </w:p>
+    <w:p>
+      <w:pPr>
+        <w:rPr>
+          <w:lang w:val="nl-BE"/>
+        </w:rPr>
+      </w:pPr>
+      <w:r>
+        <w:rPr>
+          <w:lang w:val="nl-BE"/>
+        </w:rPr>
+        <w:t xml:space="preserve">Deze </w:t>
+      </w:r>
+      <w:r>
+        <w:rPr>
+          <w:lang w:val="nl-BE"/>
+        </w:rPr>
+        <w:t>hoofdstuk</w:t>
+      </w:r>
+      <w:r>
+        <w:rPr>
+          <w:lang w:val="nl-BE"/>
+        </w:rPr>
+        <w:t xml:space="preserve"> gaat over het opladen van een</w:t>
+      </w:r>
+      <w:r>
+        <w:rPr>
+          <w:lang w:val="nl-BE"/>
+        </w:rPr>
+        <w:t>/meerdere</w:t>
+      </w:r>
+      <w:r>
+        <w:rPr>
+          <w:lang w:val="nl-BE"/>
+        </w:rPr>
+        <w:t xml:space="preserve"> </w:t>
+      </w:r>
+      <w:r>
+        <w:rPr>
+          <w:lang w:val="nl-BE"/>
+        </w:rPr>
+        <w:t>extern</w:t>
+      </w:r>
+      <w:r>
+        <w:rPr>
+          <w:lang w:val="nl-BE"/>
+        </w:rPr>
+        <w:t>e</w:t>
+      </w:r>
+      <w:r>
+        <w:rPr>
+          <w:lang w:val="nl-BE"/>
+        </w:rPr>
+        <w:t xml:space="preserve"> bestand</w:t>
+      </w:r>
+      <w:r>
+        <w:rPr>
+          <w:lang w:val="nl-BE"/>
+        </w:rPr>
+        <w:t>(en)</w:t>
+      </w:r>
+      <w:r>
+        <w:rPr>
+          <w:lang w:val="nl-BE"/>
+        </w:rPr>
+        <w:t xml:space="preserve"> </w:t>
+      </w:r>
+      <w:r>
+        <w:rPr>
+          <w:lang w:val="nl-BE"/>
+        </w:rPr>
+        <w:t>met postman. Er werd ook bekijken hoe wij testen kunnen schrijven</w:t>
+      </w:r>
+      <w:r>
+        <w:rPr>
+          <w:lang w:val="nl-BE"/>
+        </w:rPr>
+        <w:t xml:space="preserve"> om het oplaad functionaliteit te kunnen testen. </w:t>
+      </w:r>
+      <w:r>
+        <w:rPr>
+          <w:lang w:val="nl-BE"/>
+        </w:rPr>
+        <w:t xml:space="preserve">Wij leren deze ook deze tests te </w:t>
+      </w:r>
+      <w:r>
+        <w:rPr>
+          <w:lang w:val="nl-BE"/>
+        </w:rPr>
+        <w:t>automatiseren</w:t>
+      </w:r>
+      <w:r>
+        <w:rPr>
+          <w:lang w:val="nl-BE"/>
+        </w:rPr>
+        <w:t>.</w:t>
+      </w:r>
+    </w:p>
+    <w:p>
+      <w:pPr>
+        <w:pStyle w:val="Heading1"/>
+        <w:rPr>
+          <w:lang w:val="en-GB"/>
+        </w:rPr>
+      </w:pPr>
+      <w:bookmarkStart w:id="18" w:name="_Toc89300664"/>
+      <w:proofErr w:type="spellStart"/>
+      <w:r>
+        <w:rPr>
+          <w:lang w:val="en-GB"/>
+        </w:rPr>
+        <w:t>Sectie</w:t>
+      </w:r>
+      <w:proofErr w:type="spellEnd"/>
+      <w:r>
+        <w:rPr>
+          <w:lang w:val="en-GB"/>
+        </w:rPr>
+        <w:t xml:space="preserve"> 14: Authentication/authorization</w:t>
+      </w:r>
+      <w:bookmarkEnd w:id="18"/>
+    </w:p>
+    <w:p>
+      <w:pPr>
+        <w:rPr>
+          <w:lang w:val="nl-BE"/>
+        </w:rPr>
+      </w:pPr>
+      <w:r>
+        <w:rPr>
+          <w:lang w:val="nl-BE"/>
+        </w:rPr>
+        <w:t xml:space="preserve">Deze hoofdstuk gaat </w:t>
+      </w:r>
+      <w:r>
+        <w:rPr>
+          <w:lang w:val="nl-BE"/>
+        </w:rPr>
+        <w:t xml:space="preserve">over de verschillende authenticatie methoden </w:t>
+      </w:r>
+      <w:r>
+        <w:rPr>
+          <w:lang w:val="nl-BE"/>
+        </w:rPr>
+        <w:t>mogelijk binnen postman</w:t>
+      </w:r>
+      <w:r>
+        <w:rPr>
+          <w:lang w:val="nl-BE"/>
+        </w:rPr>
+        <w:t>.</w:t>
+      </w:r>
+    </w:p>
+    <w:p>
+      <w:pPr>
+        <w:rPr>
+          <w:lang w:val="nl-BE"/>
+        </w:rPr>
+      </w:pPr>
+      <w:r>
+        <w:rPr>
+          <w:lang w:val="nl-BE"/>
+        </w:rPr>
+        <w:t xml:space="preserve">Basis access </w:t>
+      </w:r>
+      <w:proofErr w:type="spellStart"/>
+      <w:r>
+        <w:rPr>
+          <w:lang w:val="nl-BE"/>
+        </w:rPr>
+        <w:t>authentification</w:t>
+      </w:r>
+      <w:proofErr w:type="spellEnd"/>
+      <w:r>
+        <w:rPr>
+          <w:lang w:val="nl-BE"/>
+        </w:rPr>
+        <w:t xml:space="preserve"> </w:t>
+      </w:r>
+      <w:r>
+        <w:rPr>
+          <w:lang w:val="nl-BE"/>
+        </w:rPr>
+        <w:sym w:font="Wingdings" w:char="F0E8"/>
+      </w:r>
+      <w:r>
+        <w:rPr>
+          <w:lang w:val="nl-BE"/>
+        </w:rPr>
+        <w:t xml:space="preserve"> </w:t>
+      </w:r>
+      <w:proofErr w:type="spellStart"/>
+      <w:r>
+        <w:rPr>
+          <w:lang w:val="nl-BE"/>
+        </w:rPr>
+        <w:t>auth</w:t>
+      </w:r>
+      <w:proofErr w:type="spellEnd"/>
+      <w:r>
+        <w:rPr>
+          <w:lang w:val="nl-BE"/>
+        </w:rPr>
+        <w:t xml:space="preserve"> met usernaam en </w:t>
+      </w:r>
+      <w:r>
+        <w:rPr>
+          <w:lang w:val="nl-BE"/>
+        </w:rPr>
+        <w:t xml:space="preserve">wachtwoord verstuurd </w:t>
+      </w:r>
+      <w:r>
+        <w:rPr>
+          <w:lang w:val="nl-BE"/>
+        </w:rPr>
+        <w:t>als</w:t>
+      </w:r>
+      <w:r>
+        <w:rPr>
+          <w:lang w:val="nl-BE"/>
+        </w:rPr>
+        <w:t xml:space="preserve"> header</w:t>
+      </w:r>
+    </w:p>
+    <w:p>
+      <w:pPr>
+        <w:rPr>
+          <w:lang w:val="nl-BE"/>
+        </w:rPr>
+      </w:pPr>
+      <w:r>
+        <w:rPr>
+          <w:lang w:val="nl-BE"/>
+        </w:rPr>
+        <w:drawing>
+          <wp:inline distT="0" distB="0" distL="0" distR="0" wp14:anchorId="7C1E98E6" wp14:editId="36403327">
+            <wp:extent cx="4000500" cy="5009246"/>
+            <wp:effectExtent l="0" t="0" r="0" b="1270"/>
+            <wp:docPr id="23" name="Picture 23" descr="Graphical user interface, text, application&#10;&#10;Description automatically generated"/>
+            <wp:cNvGraphicFramePr>
+              <a:graphicFrameLocks xmlns:a="http://schemas.openxmlformats.org/drawingml/2006/main" noChangeAspect="1"/>
+            </wp:cNvGraphicFramePr>
+            <a:graphic xmlns:a="http://schemas.openxmlformats.org/drawingml/2006/main">
+              <a:graphicData uri="http://schemas.openxmlformats.org/drawingml/2006/picture">
+                <pic:pic xmlns:pic="http://schemas.openxmlformats.org/drawingml/2006/picture">
+                  <pic:nvPicPr>
+                    <pic:cNvPr id="23" name="Picture 23" descr="Graphical user interface, text, application&#10;&#10;Description automatically generated"/>
+                    <pic:cNvPicPr/>
+                  </pic:nvPicPr>
+                  <pic:blipFill>
+                    <a:blip r:embed="rId35"/>
+                    <a:stretch>
+                      <a:fillRect/>
+                    </a:stretch>
+                  </pic:blipFill>
+                  <pic:spPr>
+                    <a:xfrm>
+                      <a:off x="0" y="0"/>
+                      <a:ext cx="4011338" cy="5022817"/>
+                    </a:xfrm>
+                    <a:prstGeom prst="rect">
+                      <a:avLst/>
+                    </a:prstGeom>
+                  </pic:spPr>
+                </pic:pic>
+              </a:graphicData>
+            </a:graphic>
+          </wp:inline>
+        </w:drawing>
+      </w:r>
+    </w:p>
+    <w:p>
+      <w:pPr>
+        <w:pStyle w:val="Heading2"/>
+        <w:rPr>
+          <w:lang w:val="nl-BE"/>
+        </w:rPr>
+      </w:pPr>
+      <w:bookmarkStart w:id="19" w:name="_Toc89300665"/>
+      <w:r>
+        <w:rPr>
+          <w:lang w:val="nl-BE"/>
+        </w:rPr>
+        <w:t>Authenticatie en autorisatie</w:t>
+      </w:r>
+      <w:r>
+        <w:rPr>
+          <w:lang w:val="nl-BE"/>
+        </w:rPr>
+        <w:t xml:space="preserve"> met basis access </w:t>
+      </w:r>
+      <w:proofErr w:type="spellStart"/>
+      <w:r>
+        <w:rPr>
+          <w:lang w:val="nl-BE"/>
+        </w:rPr>
+        <w:t>auth</w:t>
+      </w:r>
+      <w:bookmarkEnd w:id="19"/>
+      <w:proofErr w:type="spellEnd"/>
+    </w:p>
+    <w:p>
+      <w:pPr>
+        <w:rPr>
+          <w:lang w:val="nl-BE"/>
+        </w:rPr>
+      </w:pPr>
+      <w:r>
+        <w:rPr>
+          <w:highlight w:val="yellow"/>
+          <w:lang w:val="nl-BE"/>
+        </w:rPr>
+        <w:t xml:space="preserve">Kies basic </w:t>
+      </w:r>
+      <w:proofErr w:type="spellStart"/>
+      <w:r>
+        <w:rPr>
+          <w:highlight w:val="yellow"/>
+          <w:lang w:val="nl-BE"/>
+        </w:rPr>
+        <w:t>auth</w:t>
+      </w:r>
+      <w:proofErr w:type="spellEnd"/>
+      <w:r>
+        <w:rPr>
+          <w:highlight w:val="yellow"/>
+          <w:lang w:val="nl-BE"/>
+        </w:rPr>
+        <w:t xml:space="preserve"> als </w:t>
+      </w:r>
+      <w:proofErr w:type="spellStart"/>
+      <w:r>
+        <w:rPr>
+          <w:highlight w:val="yellow"/>
+          <w:lang w:val="nl-BE"/>
+        </w:rPr>
+        <w:t>auth-type</w:t>
+      </w:r>
+      <w:proofErr w:type="spellEnd"/>
+      <w:r>
+        <w:rPr>
+          <w:highlight w:val="yellow"/>
+          <w:lang w:val="nl-BE"/>
+        </w:rPr>
+        <w:t xml:space="preserve"> en vul usernaam en wachtwoord in</w:t>
+      </w:r>
+    </w:p>
+    <w:p>
+      <w:pPr>
+        <w:rPr>
+          <w:lang w:val="nl-BE"/>
+        </w:rPr>
+      </w:pPr>
+      <w:r>
+        <w:rPr>
+          <w:lang w:val="nl-BE"/>
+        </w:rPr>
+        <w:lastRenderedPageBreak/>
+        <w:drawing>
+          <wp:inline distT="0" distB="0" distL="0" distR="0" wp14:anchorId="0A808B96" wp14:editId="7530A092">
+            <wp:extent cx="4743450" cy="3244843"/>
+            <wp:effectExtent l="0" t="0" r="0" b="0"/>
+            <wp:docPr id="26" name="Picture 26" descr="A screenshot of a computer screen&#10;&#10;Description automatically generated"/>
+            <wp:cNvGraphicFramePr>
+              <a:graphicFrameLocks xmlns:a="http://schemas.openxmlformats.org/drawingml/2006/main" noChangeAspect="1"/>
+            </wp:cNvGraphicFramePr>
+            <a:graphic xmlns:a="http://schemas.openxmlformats.org/drawingml/2006/main">
+              <a:graphicData uri="http://schemas.openxmlformats.org/drawingml/2006/picture">
+                <pic:pic xmlns:pic="http://schemas.openxmlformats.org/drawingml/2006/picture">
+                  <pic:nvPicPr>
+                    <pic:cNvPr id="26" name="Picture 26" descr="A screenshot of a computer screen&#10;&#10;Description automatically generated"/>
+                    <pic:cNvPicPr/>
+                  </pic:nvPicPr>
+                  <pic:blipFill>
+                    <a:blip r:embed="rId36"/>
+                    <a:stretch>
+                      <a:fillRect/>
+                    </a:stretch>
+                  </pic:blipFill>
+                  <pic:spPr>
+                    <a:xfrm>
+                      <a:off x="0" y="0"/>
+                      <a:ext cx="4761241" cy="3257013"/>
+                    </a:xfrm>
+                    <a:prstGeom prst="rect">
+                      <a:avLst/>
+                    </a:prstGeom>
+                  </pic:spPr>
+                </pic:pic>
+              </a:graphicData>
+            </a:graphic>
+          </wp:inline>
+        </w:drawing>
+      </w:r>
+    </w:p>
+    <w:p>
+      <w:pPr>
+        <w:pStyle w:val="Heading2"/>
+        <w:rPr>
+          <w:lang w:val="nl-BE"/>
+        </w:rPr>
+      </w:pPr>
+      <w:bookmarkStart w:id="20" w:name="_Toc89300666"/>
+      <w:r>
+        <w:rPr>
+          <w:lang w:val="nl-BE"/>
+        </w:rPr>
+        <w:t>Aut</w:t>
+      </w:r>
+      <w:r>
+        <w:rPr>
+          <w:lang w:val="nl-BE"/>
+        </w:rPr>
+        <w:t>orisatie met Code</w:t>
+      </w:r>
+      <w:r>
+        <w:rPr>
+          <w:lang w:val="nl-BE"/>
+        </w:rPr>
+        <w:t xml:space="preserve"> </w:t>
+      </w:r>
+      <w:r>
+        <w:rPr>
+          <w:lang w:val="nl-BE"/>
+        </w:rPr>
+        <w:t>Grant (</w:t>
+      </w:r>
+      <w:proofErr w:type="spellStart"/>
+      <w:r>
+        <w:rPr>
+          <w:lang w:val="nl-BE"/>
+        </w:rPr>
+        <w:t>OAuth</w:t>
+      </w:r>
+      <w:proofErr w:type="spellEnd"/>
+      <w:r>
+        <w:rPr>
+          <w:lang w:val="nl-BE"/>
+        </w:rPr>
+        <w:t xml:space="preserve"> 2.0)</w:t>
+      </w:r>
+      <w:bookmarkEnd w:id="20"/>
+    </w:p>
+    <w:p>
+      <w:pPr>
+        <w:rPr>
+          <w:lang w:val="nl-BE"/>
+        </w:rPr>
+      </w:pPr>
+      <w:r>
+        <w:rPr>
+          <w:highlight w:val="yellow"/>
+          <w:lang w:val="nl-BE"/>
+        </w:rPr>
+        <w:t>Kie</w:t>
+      </w:r>
+      <w:r>
+        <w:rPr>
+          <w:highlight w:val="yellow"/>
+          <w:lang w:val="nl-BE"/>
+        </w:rPr>
+        <w:t xml:space="preserve">s </w:t>
+      </w:r>
+      <w:proofErr w:type="spellStart"/>
+      <w:r>
+        <w:rPr>
+          <w:highlight w:val="yellow"/>
+          <w:lang w:val="nl-BE"/>
+        </w:rPr>
+        <w:t>OAuth</w:t>
+      </w:r>
+      <w:proofErr w:type="spellEnd"/>
+      <w:r>
+        <w:rPr>
+          <w:highlight w:val="yellow"/>
+          <w:lang w:val="nl-BE"/>
+        </w:rPr>
+        <w:t xml:space="preserve"> 2.0 als </w:t>
+      </w:r>
+      <w:proofErr w:type="spellStart"/>
+      <w:r>
+        <w:rPr>
+          <w:highlight w:val="yellow"/>
+          <w:lang w:val="nl-BE"/>
+        </w:rPr>
+        <w:t>auth</w:t>
+      </w:r>
+      <w:r>
+        <w:rPr>
+          <w:highlight w:val="yellow"/>
+          <w:lang w:val="nl-BE"/>
+        </w:rPr>
+        <w:t>-type</w:t>
+      </w:r>
+      <w:proofErr w:type="spellEnd"/>
+      <w:r>
+        <w:rPr>
+          <w:highlight w:val="yellow"/>
+          <w:lang w:val="nl-BE"/>
+        </w:rPr>
+        <w:t xml:space="preserve"> </w:t>
+      </w:r>
+      <w:r>
+        <w:rPr>
+          <w:highlight w:val="yellow"/>
+          <w:lang w:val="nl-BE"/>
+        </w:rPr>
+        <w:t>en vul gegevens in.</w:t>
+      </w:r>
+    </w:p>
+    <w:p>
+      <w:pPr>
+        <w:rPr>
+          <w:lang w:val="nl-BE"/>
+        </w:rPr>
+      </w:pPr>
+      <w:r>
+        <w:rPr>
+          <w:lang w:val="nl-BE"/>
+        </w:rPr>
+        <w:drawing>
+          <wp:inline distT="0" distB="0" distL="0" distR="0" wp14:anchorId="629CCAD6" wp14:editId="7710CF3B">
+            <wp:extent cx="5400675" cy="4362450"/>
+            <wp:effectExtent l="0" t="0" r="9525" b="0"/>
+            <wp:docPr id="27" name="Picture 27" descr="A screenshot of a computer&#10;&#10;Description automatically generated with medium confidence"/>
+            <wp:cNvGraphicFramePr>
+              <a:graphicFrameLocks xmlns:a="http://schemas.openxmlformats.org/drawingml/2006/main" noChangeAspect="1"/>
+            </wp:cNvGraphicFramePr>
+            <a:graphic xmlns:a="http://schemas.openxmlformats.org/drawingml/2006/main">
+              <a:graphicData uri="http://schemas.openxmlformats.org/drawingml/2006/picture">
+                <pic:pic xmlns:pic="http://schemas.openxmlformats.org/drawingml/2006/picture">
+                  <pic:nvPicPr>
+                    <pic:cNvPr id="27" name="Picture 27" descr="A screenshot of a computer&#10;&#10;Description automatically generated with medium confidence"/>
+                    <pic:cNvPicPr/>
+                  </pic:nvPicPr>
+                  <pic:blipFill>
+                    <a:blip r:embed="rId37"/>
+                    <a:stretch>
+                      <a:fillRect/>
+                    </a:stretch>
+                  </pic:blipFill>
+                  <pic:spPr>
+                    <a:xfrm>
+                      <a:off x="0" y="0"/>
+                      <a:ext cx="5400675" cy="4362450"/>
+                    </a:xfrm>
+                    <a:prstGeom prst="rect">
+                      <a:avLst/>
+                    </a:prstGeom>
+                  </pic:spPr>
+                </pic:pic>
+              </a:graphicData>
+            </a:graphic>
+          </wp:inline>
+        </w:drawing>
+      </w:r>
+    </w:p>
+    <w:p>
+      <w:pPr>
+        <w:pStyle w:val="Heading2"/>
+        <w:rPr>
+          <w:lang w:val="nl-BE"/>
+        </w:rPr>
+      </w:pPr>
+      <w:bookmarkStart w:id="21" w:name="_Toc89300667"/>
+      <w:r>
+        <w:rPr>
+          <w:lang w:val="nl-BE"/>
+        </w:rPr>
+        <w:lastRenderedPageBreak/>
+        <w:t>Form-</w:t>
+      </w:r>
+      <w:proofErr w:type="spellStart"/>
+      <w:r>
+        <w:rPr>
+          <w:lang w:val="nl-BE"/>
+        </w:rPr>
+        <w:t>based</w:t>
+      </w:r>
+      <w:proofErr w:type="spellEnd"/>
+      <w:r>
+        <w:rPr>
+          <w:lang w:val="nl-BE"/>
+        </w:rPr>
+        <w:t xml:space="preserve"> </w:t>
+      </w:r>
+      <w:proofErr w:type="spellStart"/>
+      <w:r>
+        <w:rPr>
+          <w:lang w:val="nl-BE"/>
+        </w:rPr>
+        <w:t>Authentication</w:t>
+      </w:r>
+      <w:bookmarkEnd w:id="21"/>
+      <w:proofErr w:type="spellEnd"/>
+    </w:p>
+    <w:p>
+      <w:pPr>
+        <w:rPr>
+          <w:lang w:val="nl-BE"/>
+        </w:rPr>
+      </w:pPr>
+      <w:r>
+        <w:rPr>
+          <w:lang w:val="nl-BE"/>
+        </w:rPr>
+        <w:t>Meestal voor</w:t>
+      </w:r>
+      <w:r>
+        <w:rPr>
+          <w:lang w:val="nl-BE"/>
+        </w:rPr>
+        <w:t xml:space="preserve"> </w:t>
+      </w:r>
+      <w:r>
+        <w:rPr>
+          <w:lang w:val="nl-BE"/>
+        </w:rPr>
+        <w:t>HTML-formulieren</w:t>
+      </w:r>
+      <w:r>
+        <w:rPr>
+          <w:lang w:val="nl-BE"/>
+        </w:rPr>
+        <w:t xml:space="preserve"> waar gebruiker zijn usernaam en wachtwoord moet invoeren.</w:t>
+      </w:r>
+    </w:p>
+    <w:p>
+      <w:pPr>
+        <w:rPr>
+          <w:lang w:val="nl-BE"/>
+        </w:rPr>
+      </w:pPr>
+      <w:r>
+        <w:rPr>
+          <w:lang w:val="nl-BE"/>
+        </w:rPr>
+        <w:t>R</w:t>
+      </w:r>
+      <w:r>
+        <w:rPr>
+          <w:lang w:val="nl-BE"/>
+        </w:rPr>
+        <w:t xml:space="preserve">ecent gecodeerde formulieren hebben een extra </w:t>
+      </w:r>
+      <w:proofErr w:type="spellStart"/>
+      <w:r>
+        <w:rPr>
+          <w:lang w:val="nl-BE"/>
+        </w:rPr>
+        <w:t>beveiligingslaag</w:t>
+      </w:r>
+      <w:proofErr w:type="spellEnd"/>
+      <w:r>
+        <w:rPr>
+          <w:lang w:val="nl-BE"/>
+        </w:rPr>
+        <w:t xml:space="preserve">, </w:t>
+      </w:r>
+      <w:r>
+        <w:rPr>
+          <w:lang w:val="nl-BE"/>
+        </w:rPr>
+        <w:t>anti</w:t>
+      </w:r>
+      <w:r>
+        <w:rPr>
+          <w:lang w:val="nl-BE"/>
+        </w:rPr>
+        <w:t>-</w:t>
+      </w:r>
+      <w:proofErr w:type="spellStart"/>
+      <w:r>
+        <w:rPr>
+          <w:lang w:val="nl-BE"/>
+        </w:rPr>
+        <w:t>forge</w:t>
+      </w:r>
+      <w:r>
+        <w:rPr>
+          <w:lang w:val="nl-BE"/>
+        </w:rPr>
+        <w:t>r</w:t>
+      </w:r>
+      <w:r>
+        <w:rPr>
+          <w:lang w:val="nl-BE"/>
+        </w:rPr>
+        <w:t>y</w:t>
+      </w:r>
+      <w:proofErr w:type="spellEnd"/>
+      <w:r>
+        <w:rPr>
+          <w:lang w:val="nl-BE"/>
+        </w:rPr>
+        <w:t xml:space="preserve"> token</w:t>
+      </w:r>
+      <w:r>
+        <w:rPr>
+          <w:lang w:val="nl-BE"/>
+        </w:rPr>
+        <w:t xml:space="preserve"> genaamd, waarmee wordt geverifieerd dat de gebruiker die het formulier visualiseert dezelfde gebruiker is die het </w:t>
+      </w:r>
+      <w:r>
+        <w:rPr>
+          <w:lang w:val="nl-BE"/>
+        </w:rPr>
+        <w:t xml:space="preserve">formulier </w:t>
+      </w:r>
+      <w:r>
+        <w:rPr>
+          <w:lang w:val="nl-BE"/>
+        </w:rPr>
+        <w:t>verstuurt</w:t>
+      </w:r>
+      <w:r>
+        <w:rPr>
+          <w:lang w:val="nl-BE"/>
+        </w:rPr>
+        <w:t>.</w:t>
+      </w:r>
+    </w:p>
+    <w:p>
+      <w:pPr>
+        <w:pStyle w:val="Heading2"/>
+        <w:rPr>
+          <w:lang w:val="nl-BE"/>
+        </w:rPr>
+      </w:pPr>
+      <w:bookmarkStart w:id="22" w:name="_Toc89300668"/>
+      <w:r>
+        <w:rPr>
+          <w:lang w:val="nl-BE"/>
+        </w:rPr>
+        <w:t>JSON Web tokens JWT-tokens</w:t>
+      </w:r>
+      <w:bookmarkEnd w:id="22"/>
+    </w:p>
+    <w:p>
+      <w:pPr>
+        <w:rPr>
+          <w:lang w:val="nl-BE"/>
+        </w:rPr>
+      </w:pPr>
+      <w:r>
+        <w:rPr>
+          <w:lang w:val="nl-BE"/>
+        </w:rPr>
+        <w:t>JWT</w:t>
+      </w:r>
+      <w:r>
+        <w:rPr>
+          <w:lang w:val="nl-BE"/>
+        </w:rPr>
+        <w:t>-tokens zijn een open, industriestandaard methode voor het veilig vertegenwoordigen van claims tussen twee partijen.</w:t>
+      </w:r>
+    </w:p>
+    <w:p>
+      <w:pPr>
+        <w:rPr>
+          <w:lang w:val="nl-BE"/>
+        </w:rPr>
+      </w:pPr>
+      <w:r>
+        <w:rPr>
+          <w:lang w:val="nl-BE"/>
+        </w:rPr>
+        <w:t>Deze cursus stelt</w:t>
+      </w:r>
+      <w:r>
+        <w:rPr>
+          <w:lang w:val="nl-BE"/>
+        </w:rPr>
+        <w:t xml:space="preserve"> de website JWT.IO voor om </w:t>
+      </w:r>
+      <w:r>
+        <w:rPr>
+          <w:lang w:val="nl-BE"/>
+        </w:rPr>
+        <w:t>JWT-tokens</w:t>
+      </w:r>
+      <w:r>
+        <w:rPr>
+          <w:lang w:val="nl-BE"/>
+        </w:rPr>
+        <w:t xml:space="preserve"> te kunnen</w:t>
+      </w:r>
+      <w:r>
+        <w:rPr>
+          <w:lang w:val="nl-BE"/>
+        </w:rPr>
+        <w:t xml:space="preserve"> </w:t>
+      </w:r>
+      <w:r>
+        <w:rPr>
+          <w:lang w:val="nl-BE"/>
+        </w:rPr>
+        <w:t>decoderen, verifiëren en genereren</w:t>
+      </w:r>
+      <w:r>
+        <w:rPr>
+          <w:lang w:val="nl-BE"/>
+        </w:rPr>
+        <w:t>.</w:t>
+      </w:r>
+      <w:r>
+        <w:t xml:space="preserve"> </w:t>
+      </w:r>
+      <w:r>
+        <w:rPr>
+          <w:lang w:val="nl-BE"/>
+        </w:rPr>
+        <w:t xml:space="preserve">We leren ook hoe u geautoriseerde JWT-verzoeken in </w:t>
+      </w:r>
+      <w:r>
+        <w:rPr>
+          <w:lang w:val="nl-BE"/>
+        </w:rPr>
+        <w:t xml:space="preserve">Postman </w:t>
+      </w:r>
+      <w:r>
+        <w:rPr>
+          <w:lang w:val="nl-BE"/>
+        </w:rPr>
+        <w:t xml:space="preserve">kunt </w:t>
+      </w:r>
+      <w:r>
+        <w:rPr>
+          <w:lang w:val="nl-BE"/>
+        </w:rPr>
+        <w:t>versturen</w:t>
+      </w:r>
+      <w:r>
+        <w:rPr>
+          <w:lang w:val="nl-BE"/>
+        </w:rPr>
+        <w:t>.</w:t>
+      </w:r>
+    </w:p>
+    <w:p>
+      <w:pPr>
+        <w:rPr>
+          <w:lang w:val="nl-BE"/>
+        </w:rPr>
+      </w:pPr>
+    </w:p>
+    <w:p>
+      <w:pPr>
+        <w:rPr>
+          <w:lang w:val="nl-BE"/>
+        </w:rPr>
+      </w:pPr>
+    </w:p>
+    <w:p>
+      <w:pPr>
+        <w:rPr>
+          <w:lang w:val="nl-BE"/>
+        </w:rPr>
+      </w:pPr>
+    </w:p>
+    <w:p>
+      <w:pPr>
+        <w:rPr>
+          <w:lang w:val="nl-BE"/>
+        </w:rPr>
+      </w:pPr>
+    </w:p>
     <w:sectPr>
-      <w:headerReference w:type="first" r:id="rId32"/>
-      <w:footerReference w:type="first" r:id="rId33"/>
+      <w:headerReference w:type="first" r:id="rId38"/>
+      <w:footerReference w:type="first" r:id="rId39"/>
       <w:pgSz w:w="11907" w:h="16840" w:code="9"/>
       <w:pgMar w:top="1418" w:right="1134" w:bottom="1134" w:left="1701" w:header="567" w:footer="567" w:gutter="567"/>
       <w:cols w:space="708"/>
@@ -12845,6 +14945,119 @@
     </w:lvl>
   </w:abstractNum>
   <w:abstractNum w:abstractNumId="3" w15:restartNumberingAfterBreak="0">
+    <w:nsid w:val="4F830FBC"/>
+    <w:multiLevelType w:val="hybridMultilevel"/>
+    <w:tmpl w:val="A522823E"/>
+    <w:lvl w:ilvl="0" w:tplc="20000001">
+      <w:start w:val="1"/>
+      <w:numFmt w:val="bullet"/>
+      <w:lvlText w:val=""/>
+      <w:lvlJc w:val="left"/>
+      <w:pPr>
+        <w:ind w:left="720" w:hanging="360"/>
+      </w:pPr>
+      <w:rPr>
+        <w:rFonts w:ascii="Symbol" w:hAnsi="Symbol" w:hint="default"/>
+      </w:rPr>
+    </w:lvl>
+    <w:lvl w:ilvl="1" w:tplc="20000003" w:tentative="1">
+      <w:start w:val="1"/>
+      <w:numFmt w:val="bullet"/>
+      <w:lvlText w:val="o"/>
+      <w:lvlJc w:val="left"/>
+      <w:pPr>
+        <w:ind w:left="1440" w:hanging="360"/>
+      </w:pPr>
+      <w:rPr>
+        <w:rFonts w:ascii="Courier New" w:hAnsi="Courier New" w:cs="Courier New" w:hint="default"/>
+      </w:rPr>
+    </w:lvl>
+    <w:lvl w:ilvl="2" w:tplc="20000005" w:tentative="1">
+      <w:start w:val="1"/>
+      <w:numFmt w:val="bullet"/>
+      <w:lvlText w:val=""/>
+      <w:lvlJc w:val="left"/>
+      <w:pPr>
+        <w:ind w:left="2160" w:hanging="360"/>
+      </w:pPr>
+      <w:rPr>
+        <w:rFonts w:ascii="Wingdings" w:hAnsi="Wingdings" w:hint="default"/>
+      </w:rPr>
+    </w:lvl>
+    <w:lvl w:ilvl="3" w:tplc="20000001" w:tentative="1">
+      <w:start w:val="1"/>
+      <w:numFmt w:val="bullet"/>
+      <w:lvlText w:val=""/>
+      <w:lvlJc w:val="left"/>
+      <w:pPr>
+        <w:ind w:left="2880" w:hanging="360"/>
+      </w:pPr>
+      <w:rPr>
+        <w:rFonts w:ascii="Symbol" w:hAnsi="Symbol" w:hint="default"/>
+      </w:rPr>
+    </w:lvl>
+    <w:lvl w:ilvl="4" w:tplc="20000003" w:tentative="1">
+      <w:start w:val="1"/>
+      <w:numFmt w:val="bullet"/>
+      <w:lvlText w:val="o"/>
+      <w:lvlJc w:val="left"/>
+      <w:pPr>
+        <w:ind w:left="3600" w:hanging="360"/>
+      </w:pPr>
+      <w:rPr>
+        <w:rFonts w:ascii="Courier New" w:hAnsi="Courier New" w:cs="Courier New" w:hint="default"/>
+      </w:rPr>
+    </w:lvl>
+    <w:lvl w:ilvl="5" w:tplc="20000005" w:tentative="1">
+      <w:start w:val="1"/>
+      <w:numFmt w:val="bullet"/>
+      <w:lvlText w:val=""/>
+      <w:lvlJc w:val="left"/>
+      <w:pPr>
+        <w:ind w:left="4320" w:hanging="360"/>
+      </w:pPr>
+      <w:rPr>
+        <w:rFonts w:ascii="Wingdings" w:hAnsi="Wingdings" w:hint="default"/>
+      </w:rPr>
+    </w:lvl>
+    <w:lvl w:ilvl="6" w:tplc="20000001" w:tentative="1">
+      <w:start w:val="1"/>
+      <w:numFmt w:val="bullet"/>
+      <w:lvlText w:val=""/>
+      <w:lvlJc w:val="left"/>
+      <w:pPr>
+        <w:ind w:left="5040" w:hanging="360"/>
+      </w:pPr>
+      <w:rPr>
+        <w:rFonts w:ascii="Symbol" w:hAnsi="Symbol" w:hint="default"/>
+      </w:rPr>
+    </w:lvl>
+    <w:lvl w:ilvl="7" w:tplc="20000003" w:tentative="1">
+      <w:start w:val="1"/>
+      <w:numFmt w:val="bullet"/>
+      <w:lvlText w:val="o"/>
+      <w:lvlJc w:val="left"/>
+      <w:pPr>
+        <w:ind w:left="5760" w:hanging="360"/>
+      </w:pPr>
+      <w:rPr>
+        <w:rFonts w:ascii="Courier New" w:hAnsi="Courier New" w:cs="Courier New" w:hint="default"/>
+      </w:rPr>
+    </w:lvl>
+    <w:lvl w:ilvl="8" w:tplc="20000005" w:tentative="1">
+      <w:start w:val="1"/>
+      <w:numFmt w:val="bullet"/>
+      <w:lvlText w:val=""/>
+      <w:lvlJc w:val="left"/>
+      <w:pPr>
+        <w:ind w:left="6480" w:hanging="360"/>
+      </w:pPr>
+      <w:rPr>
+        <w:rFonts w:ascii="Wingdings" w:hAnsi="Wingdings" w:hint="default"/>
+      </w:rPr>
+    </w:lvl>
+  </w:abstractNum>
+  <w:abstractNum w:abstractNumId="4" w15:restartNumberingAfterBreak="0">
     <w:nsid w:val="67560C6B"/>
     <w:multiLevelType w:val="hybridMultilevel"/>
     <w:tmpl w:val="467EDC12"/>
@@ -12964,10 +15177,13 @@
     <w:abstractNumId w:val="1"/>
   </w:num>
   <w:num w:numId="3">
-    <w:abstractNumId w:val="3"/>
+    <w:abstractNumId w:val="4"/>
   </w:num>
   <w:num w:numId="4">
     <w:abstractNumId w:val="0"/>
+  </w:num>
+  <w:num w:numId="5">
+    <w:abstractNumId w:val="3"/>
   </w:num>
 </w:numbering>
 </file>
@@ -14269,11 +16485,13 @@
     <w:rsidRoot w:val="00914762"/>
     <w:rsid w:val="00011FB3"/>
     <w:rsid w:val="003D0505"/>
+    <w:rsid w:val="005B37C1"/>
     <w:rsid w:val="00914762"/>
     <w:rsid w:val="00A10D5A"/>
     <w:rsid w:val="00AE1B8B"/>
     <w:rsid w:val="00B23679"/>
     <w:rsid w:val="00DF61C1"/>
+    <w:rsid w:val="00FA157D"/>
   </w:rsids>
   <m:mathPr>
     <m:mathFont m:val="Cambria Math"/>
@@ -15029,25 +17247,16 @@
 </file>
 
 <file path=customXml/item1.xml><?xml version="1.0" encoding="utf-8"?>
-<?mso-contentType ?>
-<FormTemplates xmlns="http://schemas.microsoft.com/sharepoint/v3/contenttype/forms">
-  <Display>DocumentLibraryForm</Display>
-  <Edit>DocumentLibraryForm</Edit>
-  <New>DocumentLibraryForm</New>
-</FormTemplates>
-</file>
-
-<file path=customXml/item2.xml><?xml version="1.0" encoding="utf-8"?>
 <p:properties xmlns:p="http://schemas.microsoft.com/office/2006/metadata/properties" xmlns:xsi="http://www.w3.org/2001/XMLSchema-instance" xmlns:pc="http://schemas.microsoft.com/office/infopath/2007/PartnerControls">
   <documentManagement/>
 </p:properties>
 </file>
 
-<file path=customXml/item3.xml><?xml version="1.0" encoding="utf-8"?>
+<file path=customXml/item2.xml><?xml version="1.0" encoding="utf-8"?>
 <b:Sources xmlns:b="http://schemas.openxmlformats.org/officeDocument/2006/bibliography" xmlns="http://schemas.openxmlformats.org/officeDocument/2006/bibliography" SelectedStyle="\APA.XSL" StyleName="APA"/>
 </file>
 
-<file path=customXml/item4.xml><?xml version="1.0" encoding="utf-8"?>
+<file path=customXml/item3.xml><?xml version="1.0" encoding="utf-8"?>
 <ct:contentTypeSchema xmlns:ct="http://schemas.microsoft.com/office/2006/metadata/contentType" xmlns:ma="http://schemas.microsoft.com/office/2006/metadata/properties/metaAttributes" ct:_="" ma:_="" ma:contentTypeName="Document" ma:contentTypeID="0x01010008D113E71579914A978F9EA6B84DC929" ma:contentTypeVersion="4" ma:contentTypeDescription="Een nieuw document maken." ma:contentTypeScope="" ma:versionID="5d46e19a9140e89796fd587ffa432074">
   <xsd:schema xmlns:xsd="http://www.w3.org/2001/XMLSchema" xmlns:xs="http://www.w3.org/2001/XMLSchema" xmlns:p="http://schemas.microsoft.com/office/2006/metadata/properties" xmlns:ns2="81da5557-8aff-4041-a30b-4188debd6000" xmlns:ns3="60cd9d28-52e3-4393-8dca-71f9f5188a66" targetNamespace="http://schemas.microsoft.com/office/2006/metadata/properties" ma:root="true" ma:fieldsID="8befaf5ef5f2f4e94499bd7337038a8e" ns2:_="" ns3:_="">
     <xsd:import namespace="81da5557-8aff-4041-a30b-4188debd6000"/>
@@ -15212,15 +17421,16 @@
 </ct:contentTypeSchema>
 </file>
 
-<file path=customXml/itemProps1.xml><?xml version="1.0" encoding="utf-8"?>
-<ds:datastoreItem xmlns:ds="http://schemas.openxmlformats.org/officeDocument/2006/customXml" ds:itemID="{528EAA70-9020-4E69-B1AE-86313D921A98}">
-  <ds:schemaRefs>
-    <ds:schemaRef ds:uri="http://schemas.microsoft.com/sharepoint/v3/contenttype/forms"/>
-  </ds:schemaRefs>
-</ds:datastoreItem>
+<file path=customXml/item4.xml><?xml version="1.0" encoding="utf-8"?>
+<?mso-contentType ?>
+<FormTemplates xmlns="http://schemas.microsoft.com/sharepoint/v3/contenttype/forms">
+  <Display>DocumentLibraryForm</Display>
+  <Edit>DocumentLibraryForm</Edit>
+  <New>DocumentLibraryForm</New>
+</FormTemplates>
 </file>
 
-<file path=customXml/itemProps2.xml><?xml version="1.0" encoding="utf-8"?>
+<file path=customXml/itemProps1.xml><?xml version="1.0" encoding="utf-8"?>
 <ds:datastoreItem xmlns:ds="http://schemas.openxmlformats.org/officeDocument/2006/customXml" ds:itemID="{B85D0034-8F8A-45A8-807B-01EF528F3E4D}">
   <ds:schemaRefs>
     <ds:schemaRef ds:uri="http://schemas.microsoft.com/office/2006/metadata/properties"/>
@@ -15229,7 +17439,7 @@
 </ds:datastoreItem>
 </file>
 
-<file path=customXml/itemProps3.xml><?xml version="1.0" encoding="utf-8"?>
+<file path=customXml/itemProps2.xml><?xml version="1.0" encoding="utf-8"?>
 <ds:datastoreItem xmlns:ds="http://schemas.openxmlformats.org/officeDocument/2006/customXml" ds:itemID="{1ABD158F-9A2D-443B-9C17-F9718245A6B6}">
   <ds:schemaRefs>
     <ds:schemaRef ds:uri="http://schemas.openxmlformats.org/officeDocument/2006/bibliography"/>
@@ -15237,7 +17447,7 @@
 </ds:datastoreItem>
 </file>
 
-<file path=customXml/itemProps4.xml><?xml version="1.0" encoding="utf-8"?>
+<file path=customXml/itemProps3.xml><?xml version="1.0" encoding="utf-8"?>
 <ds:datastoreItem xmlns:ds="http://schemas.openxmlformats.org/officeDocument/2006/customXml" ds:itemID="{0492D71A-0236-4C2C-8A42-5241E27F8C01}">
   <ds:schemaRefs>
     <ds:schemaRef ds:uri="http://schemas.microsoft.com/office/2006/metadata/contentType"/>
@@ -15254,4 +17464,12 @@
     <ds:schemaRef ds:uri="http://schemas.microsoft.com/internal/obd"/>
   </ds:schemaRefs>
 </ds:datastoreItem>
+</file>
+
+<file path=customXml/itemProps4.xml><?xml version="1.0" encoding="utf-8"?>
+<ds:datastoreItem xmlns:ds="http://schemas.openxmlformats.org/officeDocument/2006/customXml" ds:itemID="{528EAA70-9020-4E69-B1AE-86313D921A98}">
+  <ds:schemaRefs>
+    <ds:schemaRef ds:uri="http://schemas.microsoft.com/sharepoint/v3/contenttype/forms"/>
+  </ds:schemaRefs>
+</ds:datastoreItem>
 </file>
</xml_diff>